<commit_message>
Punktzahlberechnung in Anforderungsdok geändert
</commit_message>
<xml_diff>
--- a/Projektdokumentation/Leistungsnachweis_Gasenzer/Anforderungsdokumentation.docx
+++ b/Projektdokumentation/Leistungsnachweis_Gasenzer/Anforderungsdokumentation.docx
@@ -1,6 +1,6 @@
 
 <file path=word/document.xml><?xml version="1.0" encoding="utf-8"?>
-<w:document xmlns:wpc="http://schemas.microsoft.com/office/word/2010/wordprocessingCanvas" xmlns:mo="http://schemas.microsoft.com/office/mac/office/2008/main" xmlns:mc="http://schemas.openxmlformats.org/markup-compatibility/2006" xmlns:mv="urn:schemas-microsoft-com:mac:vml" xmlns:o="urn:schemas-microsoft-com:office:office" xmlns:r="http://schemas.openxmlformats.org/officeDocument/2006/relationships" xmlns:m="http://schemas.openxmlformats.org/officeDocument/2006/math" xmlns:v="urn:schemas-microsoft-com:vml" xmlns:wp14="http://schemas.microsoft.com/office/word/2010/wordprocessingDrawing" xmlns:wp="http://schemas.openxmlformats.org/drawingml/2006/wordprocessingDrawing" xmlns:w10="urn:schemas-microsoft-com:office:word" xmlns:w="http://schemas.openxmlformats.org/wordprocessingml/2006/main" xmlns:w14="http://schemas.microsoft.com/office/word/2010/wordml" xmlns:w15="http://schemas.microsoft.com/office/word/2012/wordml" xmlns:wpg="http://schemas.microsoft.com/office/word/2010/wordprocessingGroup" xmlns:wpi="http://schemas.microsoft.com/office/word/2010/wordprocessingInk" xmlns:wne="http://schemas.microsoft.com/office/word/2006/wordml" xmlns:wps="http://schemas.microsoft.com/office/word/2010/wordprocessingShape" mc:Ignorable="w14 w15 wp14">
+<w:document xmlns:wpc="http://schemas.microsoft.com/office/word/2010/wordprocessingCanvas" xmlns:cx="http://schemas.microsoft.com/office/drawing/2014/chartex" xmlns:cx1="http://schemas.microsoft.com/office/drawing/2015/9/8/chartex" xmlns:cx2="http://schemas.microsoft.com/office/drawing/2015/10/21/chartex" xmlns:mc="http://schemas.openxmlformats.org/markup-compatibility/2006" xmlns:o="urn:schemas-microsoft-com:office:office" xmlns:r="http://schemas.openxmlformats.org/officeDocument/2006/relationships" xmlns:m="http://schemas.openxmlformats.org/officeDocument/2006/math" xmlns:v="urn:schemas-microsoft-com:vml" xmlns:wp14="http://schemas.microsoft.com/office/word/2010/wordprocessingDrawing" xmlns:wp="http://schemas.openxmlformats.org/drawingml/2006/wordprocessingDrawing" xmlns:w10="urn:schemas-microsoft-com:office:word" xmlns:w="http://schemas.openxmlformats.org/wordprocessingml/2006/main" xmlns:w14="http://schemas.microsoft.com/office/word/2010/wordml" xmlns:w15="http://schemas.microsoft.com/office/word/2012/wordml" xmlns:w16se="http://schemas.microsoft.com/office/word/2015/wordml/symex" xmlns:wpg="http://schemas.microsoft.com/office/word/2010/wordprocessingGroup" xmlns:wpi="http://schemas.microsoft.com/office/word/2010/wordprocessingInk" xmlns:wne="http://schemas.microsoft.com/office/word/2006/wordml" xmlns:wps="http://schemas.microsoft.com/office/word/2010/wordprocessingShape" mc:Ignorable="w14 w15 w16se wp14">
   <w:body>
     <w:p>
       <w:pPr>
@@ -52,8 +52,6 @@
       <w:r>
         <w:t>.</w:t>
       </w:r>
-      <w:bookmarkStart w:id="0" w:name="_GoBack"/>
-      <w:bookmarkEnd w:id="0"/>
     </w:p>
     <w:p>
       <w:pPr>
@@ -637,7 +635,6 @@
           </w:tcPr>
           <w:p>
             <w:r>
-              <w:lastRenderedPageBreak/>
               <w:t>Management</w:t>
             </w:r>
           </w:p>
@@ -700,7 +697,7 @@
       <w:r>
         <w:rPr>
           <w:noProof/>
-          <w:lang w:val="en-GB" w:eastAsia="en-GB"/>
+          <w:lang w:eastAsia="de-CH"/>
         </w:rPr>
         <w:drawing>
           <wp:inline distT="0" distB="0" distL="0" distR="0" wp14:anchorId="7D20D890" wp14:editId="010BEF3A">
@@ -784,7 +781,7 @@
       <w:r>
         <w:rPr>
           <w:noProof/>
-          <w:lang w:val="en-GB" w:eastAsia="en-GB"/>
+          <w:lang w:eastAsia="de-CH"/>
         </w:rPr>
         <w:drawing>
           <wp:inline distT="0" distB="0" distL="0" distR="0" wp14:anchorId="73AB9CDA" wp14:editId="1FA11061">
@@ -1272,8 +1269,50 @@
                 <w:color w:val="000000"/>
                 <w:lang w:eastAsia="de-CH"/>
               </w:rPr>
-              <w:t>Sobald ein Level abgeschlossen ist, soll das System die aktuelle Gesamtpunktzahl des Benutzers basierend auf der Formel</w:t>
-            </w:r>
+              <w:t xml:space="preserve">Sobald ein Level abgeschlossen ist, soll das System die aktuelle Gesamtpunktzahl des Benutzers basierend auf </w:t>
+            </w:r>
+            <w:r>
+              <w:rPr>
+                <w:rFonts w:ascii="Calibri" w:eastAsia="Times New Roman" w:hAnsi="Calibri" w:cs="Times New Roman"/>
+                <w:color w:val="000000"/>
+                <w:lang w:eastAsia="de-CH"/>
+              </w:rPr>
+              <w:t>folgender</w:t>
+            </w:r>
+            <w:r>
+              <w:rPr>
+                <w:rFonts w:ascii="Calibri" w:eastAsia="Times New Roman" w:hAnsi="Calibri" w:cs="Times New Roman"/>
+                <w:color w:val="000000"/>
+                <w:lang w:eastAsia="de-CH"/>
+              </w:rPr>
+              <w:t xml:space="preserve"> Formel</w:t>
+            </w:r>
+            <w:r>
+              <w:rPr>
+                <w:rFonts w:ascii="Calibri" w:eastAsia="Times New Roman" w:hAnsi="Calibri" w:cs="Times New Roman"/>
+                <w:color w:val="000000"/>
+                <w:lang w:eastAsia="de-CH"/>
+              </w:rPr>
+              <w:t xml:space="preserve"> </w:t>
+            </w:r>
+            <w:r>
+              <w:rPr>
+                <w:rFonts w:ascii="Calibri" w:eastAsia="Times New Roman" w:hAnsi="Calibri" w:cs="Times New Roman"/>
+                <w:color w:val="000000"/>
+                <w:lang w:eastAsia="de-CH"/>
+              </w:rPr>
+              <w:t>berechnen und im Spielstand eintragen</w:t>
+            </w:r>
+            <w:r>
+              <w:rPr>
+                <w:rFonts w:ascii="Calibri" w:eastAsia="Times New Roman" w:hAnsi="Calibri" w:cs="Times New Roman"/>
+                <w:color w:val="000000"/>
+                <w:lang w:eastAsia="de-CH"/>
+              </w:rPr>
+              <w:t>:</w:t>
+            </w:r>
+            <w:bookmarkStart w:id="0" w:name="_GoBack"/>
+            <w:bookmarkEnd w:id="0"/>
             <w:r>
               <w:rPr>
                 <w:rFonts w:ascii="Calibri" w:eastAsia="Times New Roman" w:hAnsi="Calibri" w:cs="Times New Roman"/>
@@ -1281,16 +1320,49 @@
                 <w:lang w:eastAsia="de-CH"/>
               </w:rPr>
               <w:br/>
-              <w:t>&lt;Gesamtpunktzahl&gt; = (&lt;bisherige Gesamtpunktzahl&gt; + &lt;Punktzahl des abgeschlossenen Levels&gt;) / 2</w:t>
-            </w:r>
-            <w:r>
-              <w:rPr>
-                <w:rFonts w:ascii="Calibri" w:eastAsia="Times New Roman" w:hAnsi="Calibri" w:cs="Times New Roman"/>
-                <w:color w:val="000000"/>
-                <w:lang w:eastAsia="de-CH"/>
-              </w:rPr>
-              <w:br/>
-              <w:t>berechnen und im Spielstand eintragen.</w:t>
+              <w:t>&lt;Gesamtpunktzahl&gt; = (&lt;bisherige Gesamtpunktzahl&gt;</w:t>
+            </w:r>
+            <w:r>
+              <w:rPr>
+                <w:rFonts w:ascii="Calibri" w:eastAsia="Times New Roman" w:hAnsi="Calibri" w:cs="Times New Roman"/>
+                <w:color w:val="000000"/>
+                <w:lang w:eastAsia="de-CH"/>
+              </w:rPr>
+              <w:t xml:space="preserve"> * (&lt;n&gt; - 1)</w:t>
+            </w:r>
+            <w:r>
+              <w:rPr>
+                <w:rFonts w:ascii="Calibri" w:eastAsia="Times New Roman" w:hAnsi="Calibri" w:cs="Times New Roman"/>
+                <w:color w:val="000000"/>
+                <w:lang w:eastAsia="de-CH"/>
+              </w:rPr>
+              <w:t xml:space="preserve"> + &lt;Punktzahl des abgesch</w:t>
+            </w:r>
+            <w:r>
+              <w:rPr>
+                <w:rFonts w:ascii="Calibri" w:eastAsia="Times New Roman" w:hAnsi="Calibri" w:cs="Times New Roman"/>
+                <w:color w:val="000000"/>
+                <w:lang w:eastAsia="de-CH"/>
+              </w:rPr>
+              <w:t>lossenen Levels&gt;) / &lt;n&gt;</w:t>
+            </w:r>
+          </w:p>
+          <w:p>
+            <w:pPr>
+              <w:cnfStyle w:val="000000000000" w:firstRow="0" w:lastRow="0" w:firstColumn="0" w:lastColumn="0" w:oddVBand="0" w:evenVBand="0" w:oddHBand="0" w:evenHBand="0" w:firstRowFirstColumn="0" w:firstRowLastColumn="0" w:lastRowFirstColumn="0" w:lastRowLastColumn="0"/>
+              <w:rPr>
+                <w:rFonts w:ascii="Calibri" w:eastAsia="Times New Roman" w:hAnsi="Calibri" w:cs="Times New Roman"/>
+                <w:color w:val="000000"/>
+                <w:lang w:eastAsia="de-CH"/>
+              </w:rPr>
+            </w:pPr>
+            <w:r>
+              <w:rPr>
+                <w:rFonts w:ascii="Calibri" w:eastAsia="Times New Roman" w:hAnsi="Calibri" w:cs="Times New Roman"/>
+                <w:color w:val="000000"/>
+                <w:lang w:eastAsia="de-CH"/>
+              </w:rPr>
+              <w:t>wobei  &lt;n&gt; der Anzahl abgeschlossener Levels entspricht.</w:t>
             </w:r>
           </w:p>
         </w:tc>
@@ -2170,7 +2242,6 @@
         <w:t>5.4 Randbedingungen</w:t>
       </w:r>
     </w:p>
-    <w:p/>
     <w:tbl>
       <w:tblPr>
         <w:tblStyle w:val="GridTable2-Accent1"/>
@@ -3122,7 +3193,7 @@
 </file>
 
 <file path=word/endnotes.xml><?xml version="1.0" encoding="utf-8"?>
-<w:endnotes xmlns:wpc="http://schemas.microsoft.com/office/word/2010/wordprocessingCanvas" xmlns:mo="http://schemas.microsoft.com/office/mac/office/2008/main" xmlns:mc="http://schemas.openxmlformats.org/markup-compatibility/2006" xmlns:mv="urn:schemas-microsoft-com:mac:vml" xmlns:o="urn:schemas-microsoft-com:office:office" xmlns:r="http://schemas.openxmlformats.org/officeDocument/2006/relationships" xmlns:m="http://schemas.openxmlformats.org/officeDocument/2006/math" xmlns:v="urn:schemas-microsoft-com:vml" xmlns:wp14="http://schemas.microsoft.com/office/word/2010/wordprocessingDrawing" xmlns:wp="http://schemas.openxmlformats.org/drawingml/2006/wordprocessingDrawing" xmlns:w10="urn:schemas-microsoft-com:office:word" xmlns:w="http://schemas.openxmlformats.org/wordprocessingml/2006/main" xmlns:w14="http://schemas.microsoft.com/office/word/2010/wordml" xmlns:w15="http://schemas.microsoft.com/office/word/2012/wordml" xmlns:wpg="http://schemas.microsoft.com/office/word/2010/wordprocessingGroup" xmlns:wpi="http://schemas.microsoft.com/office/word/2010/wordprocessingInk" xmlns:wne="http://schemas.microsoft.com/office/word/2006/wordml" xmlns:wps="http://schemas.microsoft.com/office/word/2010/wordprocessingShape" mc:Ignorable="w14 w15 wp14">
+<w:endnotes xmlns:wpc="http://schemas.microsoft.com/office/word/2010/wordprocessingCanvas" xmlns:cx="http://schemas.microsoft.com/office/drawing/2014/chartex" xmlns:cx1="http://schemas.microsoft.com/office/drawing/2015/9/8/chartex" xmlns:cx2="http://schemas.microsoft.com/office/drawing/2015/10/21/chartex" xmlns:mc="http://schemas.openxmlformats.org/markup-compatibility/2006" xmlns:o="urn:schemas-microsoft-com:office:office" xmlns:r="http://schemas.openxmlformats.org/officeDocument/2006/relationships" xmlns:m="http://schemas.openxmlformats.org/officeDocument/2006/math" xmlns:v="urn:schemas-microsoft-com:vml" xmlns:wp14="http://schemas.microsoft.com/office/word/2010/wordprocessingDrawing" xmlns:wp="http://schemas.openxmlformats.org/drawingml/2006/wordprocessingDrawing" xmlns:w10="urn:schemas-microsoft-com:office:word" xmlns:w="http://schemas.openxmlformats.org/wordprocessingml/2006/main" xmlns:w14="http://schemas.microsoft.com/office/word/2010/wordml" xmlns:w15="http://schemas.microsoft.com/office/word/2012/wordml" xmlns:w16se="http://schemas.microsoft.com/office/word/2015/wordml/symex" xmlns:wpg="http://schemas.microsoft.com/office/word/2010/wordprocessingGroup" xmlns:wpi="http://schemas.microsoft.com/office/word/2010/wordprocessingInk" xmlns:wne="http://schemas.microsoft.com/office/word/2006/wordml" xmlns:wps="http://schemas.microsoft.com/office/word/2010/wordprocessingShape" mc:Ignorable="w14 w15 w16se wp14">
   <w:endnote w:type="separator" w:id="-1">
     <w:p>
       <w:pPr>
@@ -3147,7 +3218,7 @@
 </file>
 
 <file path=word/footer1.xml><?xml version="1.0" encoding="utf-8"?>
-<w:ftr xmlns:wpc="http://schemas.microsoft.com/office/word/2010/wordprocessingCanvas" xmlns:mo="http://schemas.microsoft.com/office/mac/office/2008/main" xmlns:mc="http://schemas.openxmlformats.org/markup-compatibility/2006" xmlns:mv="urn:schemas-microsoft-com:mac:vml" xmlns:o="urn:schemas-microsoft-com:office:office" xmlns:r="http://schemas.openxmlformats.org/officeDocument/2006/relationships" xmlns:m="http://schemas.openxmlformats.org/officeDocument/2006/math" xmlns:v="urn:schemas-microsoft-com:vml" xmlns:wp14="http://schemas.microsoft.com/office/word/2010/wordprocessingDrawing" xmlns:wp="http://schemas.openxmlformats.org/drawingml/2006/wordprocessingDrawing" xmlns:w10="urn:schemas-microsoft-com:office:word" xmlns:w="http://schemas.openxmlformats.org/wordprocessingml/2006/main" xmlns:w14="http://schemas.microsoft.com/office/word/2010/wordml" xmlns:w15="http://schemas.microsoft.com/office/word/2012/wordml" xmlns:wpg="http://schemas.microsoft.com/office/word/2010/wordprocessingGroup" xmlns:wpi="http://schemas.microsoft.com/office/word/2010/wordprocessingInk" xmlns:wne="http://schemas.microsoft.com/office/word/2006/wordml" xmlns:wps="http://schemas.microsoft.com/office/word/2010/wordprocessingShape" mc:Ignorable="w14 w15 wp14">
+<w:ftr xmlns:wpc="http://schemas.microsoft.com/office/word/2010/wordprocessingCanvas" xmlns:cx="http://schemas.microsoft.com/office/drawing/2014/chartex" xmlns:cx1="http://schemas.microsoft.com/office/drawing/2015/9/8/chartex" xmlns:cx2="http://schemas.microsoft.com/office/drawing/2015/10/21/chartex" xmlns:mc="http://schemas.openxmlformats.org/markup-compatibility/2006" xmlns:o="urn:schemas-microsoft-com:office:office" xmlns:r="http://schemas.openxmlformats.org/officeDocument/2006/relationships" xmlns:m="http://schemas.openxmlformats.org/officeDocument/2006/math" xmlns:v="urn:schemas-microsoft-com:vml" xmlns:wp14="http://schemas.microsoft.com/office/word/2010/wordprocessingDrawing" xmlns:wp="http://schemas.openxmlformats.org/drawingml/2006/wordprocessingDrawing" xmlns:w10="urn:schemas-microsoft-com:office:word" xmlns:w="http://schemas.openxmlformats.org/wordprocessingml/2006/main" xmlns:w14="http://schemas.microsoft.com/office/word/2010/wordml" xmlns:w15="http://schemas.microsoft.com/office/word/2012/wordml" xmlns:w16se="http://schemas.microsoft.com/office/word/2015/wordml/symex" xmlns:wpg="http://schemas.microsoft.com/office/word/2010/wordprocessingGroup" xmlns:wpi="http://schemas.microsoft.com/office/word/2010/wordprocessingInk" xmlns:wne="http://schemas.microsoft.com/office/word/2006/wordml" xmlns:wps="http://schemas.microsoft.com/office/word/2010/wordprocessingShape" mc:Ignorable="w14 w15 w16se wp14">
   <w:p>
     <w:pPr>
       <w:pStyle w:val="Footer"/>
@@ -3174,7 +3245,7 @@
       <w:rPr>
         <w:noProof/>
       </w:rPr>
-      <w:t>1</w:t>
+      <w:t>5</w:t>
     </w:r>
     <w:r>
       <w:fldChar w:fldCharType="end"/>
@@ -3184,7 +3255,7 @@
 </file>
 
 <file path=word/footnotes.xml><?xml version="1.0" encoding="utf-8"?>
-<w:footnotes xmlns:wpc="http://schemas.microsoft.com/office/word/2010/wordprocessingCanvas" xmlns:mo="http://schemas.microsoft.com/office/mac/office/2008/main" xmlns:mc="http://schemas.openxmlformats.org/markup-compatibility/2006" xmlns:mv="urn:schemas-microsoft-com:mac:vml" xmlns:o="urn:schemas-microsoft-com:office:office" xmlns:r="http://schemas.openxmlformats.org/officeDocument/2006/relationships" xmlns:m="http://schemas.openxmlformats.org/officeDocument/2006/math" xmlns:v="urn:schemas-microsoft-com:vml" xmlns:wp14="http://schemas.microsoft.com/office/word/2010/wordprocessingDrawing" xmlns:wp="http://schemas.openxmlformats.org/drawingml/2006/wordprocessingDrawing" xmlns:w10="urn:schemas-microsoft-com:office:word" xmlns:w="http://schemas.openxmlformats.org/wordprocessingml/2006/main" xmlns:w14="http://schemas.microsoft.com/office/word/2010/wordml" xmlns:w15="http://schemas.microsoft.com/office/word/2012/wordml" xmlns:wpg="http://schemas.microsoft.com/office/word/2010/wordprocessingGroup" xmlns:wpi="http://schemas.microsoft.com/office/word/2010/wordprocessingInk" xmlns:wne="http://schemas.microsoft.com/office/word/2006/wordml" xmlns:wps="http://schemas.microsoft.com/office/word/2010/wordprocessingShape" mc:Ignorable="w14 w15 wp14">
+<w:footnotes xmlns:wpc="http://schemas.microsoft.com/office/word/2010/wordprocessingCanvas" xmlns:cx="http://schemas.microsoft.com/office/drawing/2014/chartex" xmlns:cx1="http://schemas.microsoft.com/office/drawing/2015/9/8/chartex" xmlns:cx2="http://schemas.microsoft.com/office/drawing/2015/10/21/chartex" xmlns:mc="http://schemas.openxmlformats.org/markup-compatibility/2006" xmlns:o="urn:schemas-microsoft-com:office:office" xmlns:r="http://schemas.openxmlformats.org/officeDocument/2006/relationships" xmlns:m="http://schemas.openxmlformats.org/officeDocument/2006/math" xmlns:v="urn:schemas-microsoft-com:vml" xmlns:wp14="http://schemas.microsoft.com/office/word/2010/wordprocessingDrawing" xmlns:wp="http://schemas.openxmlformats.org/drawingml/2006/wordprocessingDrawing" xmlns:w10="urn:schemas-microsoft-com:office:word" xmlns:w="http://schemas.openxmlformats.org/wordprocessingml/2006/main" xmlns:w14="http://schemas.microsoft.com/office/word/2010/wordml" xmlns:w15="http://schemas.microsoft.com/office/word/2012/wordml" xmlns:w16se="http://schemas.microsoft.com/office/word/2015/wordml/symex" xmlns:wpg="http://schemas.microsoft.com/office/word/2010/wordprocessingGroup" xmlns:wpi="http://schemas.microsoft.com/office/word/2010/wordprocessingInk" xmlns:wne="http://schemas.microsoft.com/office/word/2006/wordml" xmlns:wps="http://schemas.microsoft.com/office/word/2010/wordprocessingShape" mc:Ignorable="w14 w15 w16se wp14">
   <w:footnote w:type="separator" w:id="-1">
     <w:p>
       <w:pPr>
@@ -3209,7 +3280,7 @@
 </file>
 
 <file path=word/header1.xml><?xml version="1.0" encoding="utf-8"?>
-<w:hdr xmlns:wpc="http://schemas.microsoft.com/office/word/2010/wordprocessingCanvas" xmlns:mo="http://schemas.microsoft.com/office/mac/office/2008/main" xmlns:mc="http://schemas.openxmlformats.org/markup-compatibility/2006" xmlns:mv="urn:schemas-microsoft-com:mac:vml" xmlns:o="urn:schemas-microsoft-com:office:office" xmlns:r="http://schemas.openxmlformats.org/officeDocument/2006/relationships" xmlns:m="http://schemas.openxmlformats.org/officeDocument/2006/math" xmlns:v="urn:schemas-microsoft-com:vml" xmlns:wp14="http://schemas.microsoft.com/office/word/2010/wordprocessingDrawing" xmlns:wp="http://schemas.openxmlformats.org/drawingml/2006/wordprocessingDrawing" xmlns:w10="urn:schemas-microsoft-com:office:word" xmlns:w="http://schemas.openxmlformats.org/wordprocessingml/2006/main" xmlns:w14="http://schemas.microsoft.com/office/word/2010/wordml" xmlns:w15="http://schemas.microsoft.com/office/word/2012/wordml" xmlns:wpg="http://schemas.microsoft.com/office/word/2010/wordprocessingGroup" xmlns:wpi="http://schemas.microsoft.com/office/word/2010/wordprocessingInk" xmlns:wne="http://schemas.microsoft.com/office/word/2006/wordml" xmlns:wps="http://schemas.microsoft.com/office/word/2010/wordprocessingShape" mc:Ignorable="w14 w15 wp14">
+<w:hdr xmlns:wpc="http://schemas.microsoft.com/office/word/2010/wordprocessingCanvas" xmlns:cx="http://schemas.microsoft.com/office/drawing/2014/chartex" xmlns:cx1="http://schemas.microsoft.com/office/drawing/2015/9/8/chartex" xmlns:cx2="http://schemas.microsoft.com/office/drawing/2015/10/21/chartex" xmlns:mc="http://schemas.openxmlformats.org/markup-compatibility/2006" xmlns:o="urn:schemas-microsoft-com:office:office" xmlns:r="http://schemas.openxmlformats.org/officeDocument/2006/relationships" xmlns:m="http://schemas.openxmlformats.org/officeDocument/2006/math" xmlns:v="urn:schemas-microsoft-com:vml" xmlns:wp14="http://schemas.microsoft.com/office/word/2010/wordprocessingDrawing" xmlns:wp="http://schemas.openxmlformats.org/drawingml/2006/wordprocessingDrawing" xmlns:w10="urn:schemas-microsoft-com:office:word" xmlns:w="http://schemas.openxmlformats.org/wordprocessingml/2006/main" xmlns:w14="http://schemas.microsoft.com/office/word/2010/wordml" xmlns:w15="http://schemas.microsoft.com/office/word/2012/wordml" xmlns:w16se="http://schemas.microsoft.com/office/word/2015/wordml/symex" xmlns:wpg="http://schemas.microsoft.com/office/word/2010/wordprocessingGroup" xmlns:wpi="http://schemas.microsoft.com/office/word/2010/wordprocessingInk" xmlns:wne="http://schemas.microsoft.com/office/word/2006/wordml" xmlns:wps="http://schemas.microsoft.com/office/word/2010/wordprocessingShape" mc:Ignorable="w14 w15 w16se wp14">
   <w:p>
     <w:pPr>
       <w:pStyle w:val="Header"/>
@@ -3240,8 +3311,8 @@
 </file>
 
 <file path=word/numbering.xml><?xml version="1.0" encoding="utf-8"?>
-<w:numbering xmlns:wpc="http://schemas.microsoft.com/office/word/2010/wordprocessingCanvas" xmlns:mo="http://schemas.microsoft.com/office/mac/office/2008/main" xmlns:mc="http://schemas.openxmlformats.org/markup-compatibility/2006" xmlns:mv="urn:schemas-microsoft-com:mac:vml" xmlns:o="urn:schemas-microsoft-com:office:office" xmlns:r="http://schemas.openxmlformats.org/officeDocument/2006/relationships" xmlns:m="http://schemas.openxmlformats.org/officeDocument/2006/math" xmlns:v="urn:schemas-microsoft-com:vml" xmlns:wp14="http://schemas.microsoft.com/office/word/2010/wordprocessingDrawing" xmlns:wp="http://schemas.openxmlformats.org/drawingml/2006/wordprocessingDrawing" xmlns:w10="urn:schemas-microsoft-com:office:word" xmlns:w="http://schemas.openxmlformats.org/wordprocessingml/2006/main" xmlns:w14="http://schemas.microsoft.com/office/word/2010/wordml" xmlns:w15="http://schemas.microsoft.com/office/word/2012/wordml" xmlns:wpg="http://schemas.microsoft.com/office/word/2010/wordprocessingGroup" xmlns:wpi="http://schemas.microsoft.com/office/word/2010/wordprocessingInk" xmlns:wne="http://schemas.microsoft.com/office/word/2006/wordml" xmlns:wps="http://schemas.microsoft.com/office/word/2010/wordprocessingShape" mc:Ignorable="w14 w15 wp14">
-  <w:abstractNum w:abstractNumId="0">
+<w:numbering xmlns:wpc="http://schemas.microsoft.com/office/word/2010/wordprocessingCanvas" xmlns:cx="http://schemas.microsoft.com/office/drawing/2014/chartex" xmlns:cx1="http://schemas.microsoft.com/office/drawing/2015/9/8/chartex" xmlns:cx2="http://schemas.microsoft.com/office/drawing/2015/10/21/chartex" xmlns:mc="http://schemas.openxmlformats.org/markup-compatibility/2006" xmlns:o="urn:schemas-microsoft-com:office:office" xmlns:r="http://schemas.openxmlformats.org/officeDocument/2006/relationships" xmlns:m="http://schemas.openxmlformats.org/officeDocument/2006/math" xmlns:v="urn:schemas-microsoft-com:vml" xmlns:wp14="http://schemas.microsoft.com/office/word/2010/wordprocessingDrawing" xmlns:wp="http://schemas.openxmlformats.org/drawingml/2006/wordprocessingDrawing" xmlns:w10="urn:schemas-microsoft-com:office:word" xmlns:w="http://schemas.openxmlformats.org/wordprocessingml/2006/main" xmlns:w14="http://schemas.microsoft.com/office/word/2010/wordml" xmlns:w15="http://schemas.microsoft.com/office/word/2012/wordml" xmlns:w16se="http://schemas.microsoft.com/office/word/2015/wordml/symex" xmlns:wpg="http://schemas.microsoft.com/office/word/2010/wordprocessingGroup" xmlns:wpi="http://schemas.microsoft.com/office/word/2010/wordprocessingInk" xmlns:wne="http://schemas.microsoft.com/office/word/2006/wordml" xmlns:wps="http://schemas.microsoft.com/office/word/2010/wordprocessingShape" mc:Ignorable="w14 w15 w16se wp14">
+  <w:abstractNum w:abstractNumId="0" w15:restartNumberingAfterBreak="0">
     <w:nsid w:val="FFFFFF7C"/>
     <w:multiLevelType w:val="singleLevel"/>
     <w:tmpl w:val="B228184A"/>
@@ -3258,7 +3329,7 @@
       </w:pPr>
     </w:lvl>
   </w:abstractNum>
-  <w:abstractNum w:abstractNumId="1">
+  <w:abstractNum w:abstractNumId="1" w15:restartNumberingAfterBreak="0">
     <w:nsid w:val="FFFFFF7D"/>
     <w:multiLevelType w:val="singleLevel"/>
     <w:tmpl w:val="0B40E34C"/>
@@ -3275,7 +3346,7 @@
       </w:pPr>
     </w:lvl>
   </w:abstractNum>
-  <w:abstractNum w:abstractNumId="2">
+  <w:abstractNum w:abstractNumId="2" w15:restartNumberingAfterBreak="0">
     <w:nsid w:val="FFFFFF7E"/>
     <w:multiLevelType w:val="singleLevel"/>
     <w:tmpl w:val="FCDABE0A"/>
@@ -3292,7 +3363,7 @@
       </w:pPr>
     </w:lvl>
   </w:abstractNum>
-  <w:abstractNum w:abstractNumId="3">
+  <w:abstractNum w:abstractNumId="3" w15:restartNumberingAfterBreak="0">
     <w:nsid w:val="FFFFFF7F"/>
     <w:multiLevelType w:val="singleLevel"/>
     <w:tmpl w:val="2638BBF6"/>
@@ -3309,7 +3380,7 @@
       </w:pPr>
     </w:lvl>
   </w:abstractNum>
-  <w:abstractNum w:abstractNumId="4">
+  <w:abstractNum w:abstractNumId="4" w15:restartNumberingAfterBreak="0">
     <w:nsid w:val="FFFFFF80"/>
     <w:multiLevelType w:val="singleLevel"/>
     <w:tmpl w:val="6AFCDB4E"/>
@@ -3329,7 +3400,7 @@
       </w:rPr>
     </w:lvl>
   </w:abstractNum>
-  <w:abstractNum w:abstractNumId="5">
+  <w:abstractNum w:abstractNumId="5" w15:restartNumberingAfterBreak="0">
     <w:nsid w:val="FFFFFF81"/>
     <w:multiLevelType w:val="singleLevel"/>
     <w:tmpl w:val="A64C2A8A"/>
@@ -3349,7 +3420,7 @@
       </w:rPr>
     </w:lvl>
   </w:abstractNum>
-  <w:abstractNum w:abstractNumId="6">
+  <w:abstractNum w:abstractNumId="6" w15:restartNumberingAfterBreak="0">
     <w:nsid w:val="FFFFFF82"/>
     <w:multiLevelType w:val="singleLevel"/>
     <w:tmpl w:val="2960ACD2"/>
@@ -3369,7 +3440,7 @@
       </w:rPr>
     </w:lvl>
   </w:abstractNum>
-  <w:abstractNum w:abstractNumId="7">
+  <w:abstractNum w:abstractNumId="7" w15:restartNumberingAfterBreak="0">
     <w:nsid w:val="FFFFFF83"/>
     <w:multiLevelType w:val="singleLevel"/>
     <w:tmpl w:val="E2542AB8"/>
@@ -3389,7 +3460,7 @@
       </w:rPr>
     </w:lvl>
   </w:abstractNum>
-  <w:abstractNum w:abstractNumId="8">
+  <w:abstractNum w:abstractNumId="8" w15:restartNumberingAfterBreak="0">
     <w:nsid w:val="FFFFFF88"/>
     <w:multiLevelType w:val="singleLevel"/>
     <w:tmpl w:val="7ABE3266"/>
@@ -3406,7 +3477,7 @@
       </w:pPr>
     </w:lvl>
   </w:abstractNum>
-  <w:abstractNum w:abstractNumId="9">
+  <w:abstractNum w:abstractNumId="9" w15:restartNumberingAfterBreak="0">
     <w:nsid w:val="FFFFFF89"/>
     <w:multiLevelType w:val="singleLevel"/>
     <w:tmpl w:val="589CEA08"/>
@@ -3426,7 +3497,7 @@
       </w:rPr>
     </w:lvl>
   </w:abstractNum>
-  <w:abstractNum w:abstractNumId="10">
+  <w:abstractNum w:abstractNumId="10" w15:restartNumberingAfterBreak="0">
     <w:nsid w:val="02BB6328"/>
     <w:multiLevelType w:val="hybridMultilevel"/>
     <w:tmpl w:val="A69C4AB4"/>
@@ -3539,7 +3610,7 @@
       </w:rPr>
     </w:lvl>
   </w:abstractNum>
-  <w:abstractNum w:abstractNumId="11">
+  <w:abstractNum w:abstractNumId="11" w15:restartNumberingAfterBreak="0">
     <w:nsid w:val="111E5DD6"/>
     <w:multiLevelType w:val="hybridMultilevel"/>
     <w:tmpl w:val="6046BA5E"/>
@@ -3652,7 +3723,7 @@
       </w:rPr>
     </w:lvl>
   </w:abstractNum>
-  <w:abstractNum w:abstractNumId="12">
+  <w:abstractNum w:abstractNumId="12" w15:restartNumberingAfterBreak="0">
     <w:nsid w:val="771C2E62"/>
     <w:multiLevelType w:val="hybridMultilevel"/>
     <w:tmpl w:val="4864BB86"/>
@@ -3808,7 +3879,7 @@
 </file>
 
 <file path=word/styles.xml><?xml version="1.0" encoding="utf-8"?>
-<w:styles xmlns:mc="http://schemas.openxmlformats.org/markup-compatibility/2006" xmlns:r="http://schemas.openxmlformats.org/officeDocument/2006/relationships" xmlns:w="http://schemas.openxmlformats.org/wordprocessingml/2006/main" xmlns:w14="http://schemas.microsoft.com/office/word/2010/wordml" xmlns:w15="http://schemas.microsoft.com/office/word/2012/wordml" mc:Ignorable="w14 w15">
+<w:styles xmlns:mc="http://schemas.openxmlformats.org/markup-compatibility/2006" xmlns:r="http://schemas.openxmlformats.org/officeDocument/2006/relationships" xmlns:w="http://schemas.openxmlformats.org/wordprocessingml/2006/main" xmlns:w14="http://schemas.microsoft.com/office/word/2010/wordml" xmlns:w15="http://schemas.microsoft.com/office/word/2012/wordml" xmlns:w16se="http://schemas.microsoft.com/office/word/2015/wordml/symex" mc:Ignorable="w14 w15 w16se">
   <w:docDefaults>
     <w:rPrDefault>
       <w:rPr>
@@ -3824,7 +3895,7 @@
       </w:pPr>
     </w:pPrDefault>
   </w:docDefaults>
-  <w:latentStyles w:defLockedState="0" w:defUIPriority="99" w:defSemiHidden="0" w:defUnhideWhenUsed="0" w:defQFormat="0" w:count="382">
+  <w:latentStyles w:defLockedState="0" w:defUIPriority="99" w:defSemiHidden="0" w:defUnhideWhenUsed="0" w:defQFormat="0" w:count="372">
     <w:lsdException w:name="Normal" w:uiPriority="0" w:qFormat="1"/>
     <w:lsdException w:name="heading 1" w:uiPriority="9" w:qFormat="1"/>
     <w:lsdException w:name="heading 2" w:semiHidden="1" w:uiPriority="9" w:unhideWhenUsed="1" w:qFormat="1"/>
@@ -3930,6 +4001,7 @@
     <w:lsdException w:name="HTML Sample" w:semiHidden="1" w:unhideWhenUsed="1"/>
     <w:lsdException w:name="HTML Typewriter" w:semiHidden="1" w:unhideWhenUsed="1"/>
     <w:lsdException w:name="HTML Variable" w:semiHidden="1" w:unhideWhenUsed="1"/>
+    <w:lsdException w:name="Normal Table" w:semiHidden="1" w:unhideWhenUsed="1"/>
     <w:lsdException w:name="annotation subject" w:semiHidden="1" w:unhideWhenUsed="1"/>
     <w:lsdException w:name="No List" w:semiHidden="1" w:unhideWhenUsed="1"/>
     <w:lsdException w:name="Outline List 1" w:semiHidden="1" w:unhideWhenUsed="1"/>
@@ -3976,8 +4048,10 @@
     <w:lsdException w:name="Table Subtle 2" w:semiHidden="1" w:unhideWhenUsed="1"/>
     <w:lsdException w:name="Table Web 1" w:semiHidden="1" w:unhideWhenUsed="1"/>
     <w:lsdException w:name="Table Web 2" w:semiHidden="1" w:unhideWhenUsed="1"/>
+    <w:lsdException w:name="Table Web 3" w:semiHidden="1" w:unhideWhenUsed="1"/>
     <w:lsdException w:name="Balloon Text" w:semiHidden="1" w:unhideWhenUsed="1"/>
     <w:lsdException w:name="Table Grid" w:uiPriority="39"/>
+    <w:lsdException w:name="Table Theme" w:semiHidden="1" w:unhideWhenUsed="1"/>
     <w:lsdException w:name="Placeholder Text" w:semiHidden="1"/>
     <w:lsdException w:name="No Spacing" w:uiPriority="1" w:qFormat="1"/>
     <w:lsdException w:name="Light Shading" w:uiPriority="60"/>
@@ -4194,7 +4268,6 @@
     <w:lsdException w:name="List Table 6 Colorful Accent 6" w:uiPriority="51"/>
     <w:lsdException w:name="List Table 7 Colorful Accent 6" w:uiPriority="52"/>
     <w:lsdException w:name="Mention" w:semiHidden="1" w:unhideWhenUsed="1"/>
-    <w:lsdException w:name="Smart Hyperlink" w:semiHidden="1" w:unhideWhenUsed="1"/>
   </w:latentStyles>
   <w:style w:type="paragraph" w:default="1" w:styleId="Normal">
     <w:name w:val="Normal"/>
@@ -4370,7 +4443,6 @@
       <w:spacing w:after="0" w:line="240" w:lineRule="auto"/>
     </w:pPr>
     <w:tblPr>
-      <w:tblInd w:w="0" w:type="dxa"/>
       <w:tblBorders>
         <w:top w:val="single" w:sz="4" w:space="0" w:color="auto"/>
         <w:left w:val="single" w:sz="4" w:space="0" w:color="auto"/>
@@ -4379,12 +4451,6 @@
         <w:insideH w:val="single" w:sz="4" w:space="0" w:color="auto"/>
         <w:insideV w:val="single" w:sz="4" w:space="0" w:color="auto"/>
       </w:tblBorders>
-      <w:tblCellMar>
-        <w:top w:w="0" w:type="dxa"/>
-        <w:left w:w="108" w:type="dxa"/>
-        <w:bottom w:w="0" w:type="dxa"/>
-        <w:right w:w="108" w:type="dxa"/>
-      </w:tblCellMar>
     </w:tblPr>
   </w:style>
   <w:style w:type="table" w:styleId="GridTable2-Accent1">
@@ -4398,19 +4464,12 @@
     <w:tblPr>
       <w:tblStyleRowBandSize w:val="1"/>
       <w:tblStyleColBandSize w:val="1"/>
-      <w:tblInd w:w="0" w:type="dxa"/>
       <w:tblBorders>
         <w:top w:val="single" w:sz="2" w:space="0" w:color="9CC2E5" w:themeColor="accent1" w:themeTint="99"/>
         <w:bottom w:val="single" w:sz="2" w:space="0" w:color="9CC2E5" w:themeColor="accent1" w:themeTint="99"/>
         <w:insideH w:val="single" w:sz="2" w:space="0" w:color="9CC2E5" w:themeColor="accent1" w:themeTint="99"/>
         <w:insideV w:val="single" w:sz="2" w:space="0" w:color="9CC2E5" w:themeColor="accent1" w:themeTint="99"/>
       </w:tblBorders>
-      <w:tblCellMar>
-        <w:top w:w="0" w:type="dxa"/>
-        <w:left w:w="108" w:type="dxa"/>
-        <w:bottom w:w="0" w:type="dxa"/>
-        <w:right w:w="108" w:type="dxa"/>
-      </w:tblCellMar>
     </w:tblPr>
     <w:tblStylePr w:type="firstRow">
       <w:rPr>
@@ -4535,7 +4594,6 @@
     <w:tblPr>
       <w:tblStyleRowBandSize w:val="1"/>
       <w:tblStyleColBandSize w:val="1"/>
-      <w:tblInd w:w="0" w:type="dxa"/>
       <w:tblBorders>
         <w:top w:val="single" w:sz="4" w:space="0" w:color="BDD6EE" w:themeColor="accent1" w:themeTint="66"/>
         <w:left w:val="single" w:sz="4" w:space="0" w:color="BDD6EE" w:themeColor="accent1" w:themeTint="66"/>
@@ -4544,12 +4602,6 @@
         <w:insideH w:val="single" w:sz="4" w:space="0" w:color="BDD6EE" w:themeColor="accent1" w:themeTint="66"/>
         <w:insideV w:val="single" w:sz="4" w:space="0" w:color="BDD6EE" w:themeColor="accent1" w:themeTint="66"/>
       </w:tblBorders>
-      <w:tblCellMar>
-        <w:top w:w="0" w:type="dxa"/>
-        <w:left w:w="108" w:type="dxa"/>
-        <w:bottom w:w="0" w:type="dxa"/>
-        <w:right w:w="108" w:type="dxa"/>
-      </w:tblCellMar>
     </w:tblPr>
     <w:tblStylePr w:type="firstRow">
       <w:rPr>
@@ -4599,7 +4651,6 @@
     <w:tblPr>
       <w:tblStyleRowBandSize w:val="1"/>
       <w:tblStyleColBandSize w:val="1"/>
-      <w:tblInd w:w="0" w:type="dxa"/>
       <w:tblBorders>
         <w:top w:val="single" w:sz="4" w:space="0" w:color="999999" w:themeColor="text1" w:themeTint="66"/>
         <w:left w:val="single" w:sz="4" w:space="0" w:color="999999" w:themeColor="text1" w:themeTint="66"/>
@@ -4608,12 +4659,6 @@
         <w:insideH w:val="single" w:sz="4" w:space="0" w:color="999999" w:themeColor="text1" w:themeTint="66"/>
         <w:insideV w:val="single" w:sz="4" w:space="0" w:color="999999" w:themeColor="text1" w:themeTint="66"/>
       </w:tblBorders>
-      <w:tblCellMar>
-        <w:top w:w="0" w:type="dxa"/>
-        <w:left w:w="108" w:type="dxa"/>
-        <w:bottom w:w="0" w:type="dxa"/>
-        <w:right w:w="108" w:type="dxa"/>
-      </w:tblCellMar>
     </w:tblPr>
     <w:tblStylePr w:type="firstRow">
       <w:rPr>

</xml_diff>

<commit_message>
Seite gedreht in Anforderungsdok
</commit_message>
<xml_diff>
--- a/Projektdokumentation/Leistungsnachweis_Gasenzer/Anforderungsdokumentation.docx
+++ b/Projektdokumentation/Leistungsnachweis_Gasenzer/Anforderungsdokumentation.docx
@@ -1,6 +1,6 @@
 
 <file path=word/document.xml><?xml version="1.0" encoding="utf-8"?>
-<w:document xmlns:wpc="http://schemas.microsoft.com/office/word/2010/wordprocessingCanvas" xmlns:mc="http://schemas.openxmlformats.org/markup-compatibility/2006" xmlns:o="urn:schemas-microsoft-com:office:office" xmlns:r="http://schemas.openxmlformats.org/officeDocument/2006/relationships" xmlns:m="http://schemas.openxmlformats.org/officeDocument/2006/math" xmlns:v="urn:schemas-microsoft-com:vml" xmlns:wp14="http://schemas.microsoft.com/office/word/2010/wordprocessingDrawing" xmlns:wp="http://schemas.openxmlformats.org/drawingml/2006/wordprocessingDrawing" xmlns:w10="urn:schemas-microsoft-com:office:word" xmlns:w="http://schemas.openxmlformats.org/wordprocessingml/2006/main" xmlns:w14="http://schemas.microsoft.com/office/word/2010/wordml" xmlns:w15="http://schemas.microsoft.com/office/word/2012/wordml" xmlns:wpg="http://schemas.microsoft.com/office/word/2010/wordprocessingGroup" xmlns:wpi="http://schemas.microsoft.com/office/word/2010/wordprocessingInk" xmlns:wne="http://schemas.microsoft.com/office/word/2006/wordml" xmlns:wps="http://schemas.microsoft.com/office/word/2010/wordprocessingShape" mc:Ignorable="w14 w15 wp14">
+<w:document xmlns:wpc="http://schemas.microsoft.com/office/word/2010/wordprocessingCanvas" xmlns:cx="http://schemas.microsoft.com/office/drawing/2014/chartex" xmlns:cx1="http://schemas.microsoft.com/office/drawing/2015/9/8/chartex" xmlns:cx2="http://schemas.microsoft.com/office/drawing/2015/10/21/chartex" xmlns:mc="http://schemas.openxmlformats.org/markup-compatibility/2006" xmlns:o="urn:schemas-microsoft-com:office:office" xmlns:r="http://schemas.openxmlformats.org/officeDocument/2006/relationships" xmlns:m="http://schemas.openxmlformats.org/officeDocument/2006/math" xmlns:v="urn:schemas-microsoft-com:vml" xmlns:wp14="http://schemas.microsoft.com/office/word/2010/wordprocessingDrawing" xmlns:wp="http://schemas.openxmlformats.org/drawingml/2006/wordprocessingDrawing" xmlns:w10="urn:schemas-microsoft-com:office:word" xmlns:w="http://schemas.openxmlformats.org/wordprocessingml/2006/main" xmlns:w14="http://schemas.microsoft.com/office/word/2010/wordml" xmlns:w15="http://schemas.microsoft.com/office/word/2012/wordml" xmlns:w16se="http://schemas.microsoft.com/office/word/2015/wordml/symex" xmlns:wpg="http://schemas.microsoft.com/office/word/2010/wordprocessingGroup" xmlns:wpi="http://schemas.microsoft.com/office/word/2010/wordprocessingInk" xmlns:wne="http://schemas.microsoft.com/office/word/2006/wordml" xmlns:wps="http://schemas.microsoft.com/office/word/2010/wordprocessingShape" mc:Ignorable="w14 w15 w16se wp14">
   <w:body>
     <w:sdt>
       <w:sdtPr>
@@ -23,6 +23,7 @@
           <w:r>
             <w:rPr>
               <w:noProof/>
+              <w:lang w:eastAsia="de-CH"/>
             </w:rPr>
             <mc:AlternateContent>
               <mc:Choice Requires="wpg">
@@ -291,6 +292,7 @@
           <w:r>
             <w:rPr>
               <w:noProof/>
+              <w:lang w:eastAsia="de-CH"/>
             </w:rPr>
             <mc:AlternateContent>
               <mc:Choice Requires="wps">
@@ -365,10 +367,11 @@
                                   <w:dataBinding w:prefixMappings="xmlns:ns0='http://purl.org/dc/elements/1.1/' xmlns:ns1='http://schemas.openxmlformats.org/package/2006/metadata/core-properties' " w:xpath="/ns1:coreProperties[1]/ns0:creator[1]" w:storeItemID="{6C3C8BC8-F283-45AE-878A-BAB7291924A1}"/>
                                   <w:text/>
                                 </w:sdtPr>
+                                <w:sdtEndPr/>
                                 <w:sdtContent>
                                   <w:p>
                                     <w:pPr>
-                                      <w:pStyle w:val="KeinLeerraum"/>
+                                      <w:pStyle w:val="NoSpacing"/>
                                       <w:jc w:val="right"/>
                                       <w:rPr>
                                         <w:color w:val="595959" w:themeColor="text1" w:themeTint="A6"/>
@@ -389,7 +392,7 @@
                               </w:sdt>
                               <w:p>
                                 <w:pPr>
-                                  <w:pStyle w:val="KeinLeerraum"/>
+                                  <w:pStyle w:val="NoSpacing"/>
                                   <w:jc w:val="right"/>
                                   <w:rPr>
                                     <w:color w:val="595959" w:themeColor="text1" w:themeTint="A6"/>
@@ -441,10 +444,11 @@
                             <w:dataBinding w:prefixMappings="xmlns:ns0='http://purl.org/dc/elements/1.1/' xmlns:ns1='http://schemas.openxmlformats.org/package/2006/metadata/core-properties' " w:xpath="/ns1:coreProperties[1]/ns0:creator[1]" w:storeItemID="{6C3C8BC8-F283-45AE-878A-BAB7291924A1}"/>
                             <w:text/>
                           </w:sdtPr>
+                          <w:sdtEndPr/>
                           <w:sdtContent>
                             <w:p>
                               <w:pPr>
-                                <w:pStyle w:val="KeinLeerraum"/>
+                                <w:pStyle w:val="NoSpacing"/>
                                 <w:jc w:val="right"/>
                                 <w:rPr>
                                   <w:color w:val="595959" w:themeColor="text1" w:themeTint="A6"/>
@@ -465,7 +469,7 @@
                         </w:sdt>
                         <w:p>
                           <w:pPr>
-                            <w:pStyle w:val="KeinLeerraum"/>
+                            <w:pStyle w:val="NoSpacing"/>
                             <w:jc w:val="right"/>
                             <w:rPr>
                               <w:color w:val="595959" w:themeColor="text1" w:themeTint="A6"/>
@@ -485,6 +489,7 @@
           <w:r>
             <w:rPr>
               <w:noProof/>
+              <w:lang w:eastAsia="de-CH"/>
             </w:rPr>
             <mc:AlternateContent>
               <mc:Choice Requires="wps">
@@ -599,6 +604,7 @@
                                   <w:dataBinding w:prefixMappings="xmlns:ns0='http://purl.org/dc/elements/1.1/' xmlns:ns1='http://schemas.openxmlformats.org/package/2006/metadata/core-properties' " w:xpath="/ns1:coreProperties[1]/ns0:subject[1]" w:storeItemID="{6C3C8BC8-F283-45AE-878A-BAB7291924A1}"/>
                                   <w:text/>
                                 </w:sdtPr>
+                                <w:sdtEndPr/>
                                 <w:sdtContent>
                                   <w:p>
                                     <w:pPr>
@@ -700,6 +706,7 @@
                             <w:dataBinding w:prefixMappings="xmlns:ns0='http://purl.org/dc/elements/1.1/' xmlns:ns1='http://schemas.openxmlformats.org/package/2006/metadata/core-properties' " w:xpath="/ns1:coreProperties[1]/ns0:subject[1]" w:storeItemID="{6C3C8BC8-F283-45AE-878A-BAB7291924A1}"/>
                             <w:text/>
                           </w:sdtPr>
+                          <w:sdtEndPr/>
                           <w:sdtContent>
                             <w:p>
                               <w:pPr>
@@ -751,23 +758,29 @@
             <w:br w:type="page"/>
           </w:r>
         </w:p>
+        <w:bookmarkStart w:id="0" w:name="_GoBack" w:displacedByCustomXml="next"/>
+        <w:bookmarkEnd w:id="0" w:displacedByCustomXml="next"/>
       </w:sdtContent>
     </w:sdt>
     <w:p>
       <w:pPr>
-        <w:pStyle w:val="berschrift1"/>
+        <w:pStyle w:val="Heading1"/>
       </w:pPr>
-      <w:bookmarkStart w:id="0" w:name="_Toc469503596"/>
+      <w:bookmarkStart w:id="1" w:name="_Toc469503596"/>
       <w:r>
         <w:lastRenderedPageBreak/>
         <w:t>Inhalt</w:t>
       </w:r>
-      <w:bookmarkEnd w:id="0"/>
+      <w:bookmarkEnd w:id="1"/>
     </w:p>
     <w:sdt>
       <w:sdtPr>
         <w:rPr>
-          <w:lang w:val="de-DE"/>
+          <w:rFonts w:asciiTheme="minorHAnsi" w:eastAsiaTheme="minorHAnsi" w:hAnsiTheme="minorHAnsi" w:cstheme="minorBidi"/>
+          <w:color w:val="auto"/>
+          <w:sz w:val="22"/>
+          <w:szCs w:val="22"/>
+          <w:lang w:val="de-DE" w:eastAsia="en-US"/>
         </w:rPr>
         <w:id w:val="1724406528"/>
         <w:docPartObj>
@@ -777,24 +790,19 @@
       </w:sdtPr>
       <w:sdtEndPr>
         <w:rPr>
-          <w:rFonts w:asciiTheme="minorHAnsi" w:eastAsiaTheme="minorHAnsi" w:hAnsiTheme="minorHAnsi" w:cstheme="minorBidi"/>
           <w:b/>
           <w:bCs/>
-          <w:color w:val="auto"/>
-          <w:sz w:val="22"/>
-          <w:szCs w:val="22"/>
-          <w:lang w:eastAsia="en-US"/>
         </w:rPr>
       </w:sdtEndPr>
       <w:sdtContent>
         <w:p>
           <w:pPr>
-            <w:pStyle w:val="Inhaltsverzeichnisberschrift"/>
+            <w:pStyle w:val="TOCHeading"/>
           </w:pPr>
         </w:p>
         <w:p>
           <w:pPr>
-            <w:pStyle w:val="Verzeichnis1"/>
+            <w:pStyle w:val="TOC1"/>
             <w:tabs>
               <w:tab w:val="right" w:leader="dot" w:pos="9062"/>
             </w:tabs>
@@ -873,7 +881,7 @@
         </w:p>
         <w:p>
           <w:pPr>
-            <w:pStyle w:val="Verzeichnis1"/>
+            <w:pStyle w:val="TOC1"/>
             <w:tabs>
               <w:tab w:val="right" w:leader="dot" w:pos="9062"/>
             </w:tabs>
@@ -943,7 +951,7 @@
         </w:p>
         <w:p>
           <w:pPr>
-            <w:pStyle w:val="Verzeichnis2"/>
+            <w:pStyle w:val="TOC2"/>
             <w:tabs>
               <w:tab w:val="right" w:leader="dot" w:pos="9062"/>
             </w:tabs>
@@ -1013,7 +1021,7 @@
         </w:p>
         <w:p>
           <w:pPr>
-            <w:pStyle w:val="Verzeichnis2"/>
+            <w:pStyle w:val="TOC2"/>
             <w:tabs>
               <w:tab w:val="right" w:leader="dot" w:pos="9062"/>
             </w:tabs>
@@ -1083,7 +1091,7 @@
         </w:p>
         <w:p>
           <w:pPr>
-            <w:pStyle w:val="Verzeichnis1"/>
+            <w:pStyle w:val="TOC1"/>
             <w:tabs>
               <w:tab w:val="right" w:leader="dot" w:pos="9062"/>
             </w:tabs>
@@ -1140,7 +1148,7 @@
                 <w:noProof/>
                 <w:webHidden/>
               </w:rPr>
-              <w:t>2</w:t>
+              <w:t>3</w:t>
             </w:r>
             <w:r>
               <w:rPr>
@@ -1153,7 +1161,7 @@
         </w:p>
         <w:p>
           <w:pPr>
-            <w:pStyle w:val="Verzeichnis2"/>
+            <w:pStyle w:val="TOC2"/>
             <w:tabs>
               <w:tab w:val="right" w:leader="dot" w:pos="9062"/>
             </w:tabs>
@@ -1210,7 +1218,7 @@
                 <w:noProof/>
                 <w:webHidden/>
               </w:rPr>
-              <w:t>2</w:t>
+              <w:t>3</w:t>
             </w:r>
             <w:r>
               <w:rPr>
@@ -1223,7 +1231,7 @@
         </w:p>
         <w:p>
           <w:pPr>
-            <w:pStyle w:val="Verzeichnis2"/>
+            <w:pStyle w:val="TOC2"/>
             <w:tabs>
               <w:tab w:val="right" w:leader="dot" w:pos="9062"/>
             </w:tabs>
@@ -1280,7 +1288,7 @@
                 <w:noProof/>
                 <w:webHidden/>
               </w:rPr>
-              <w:t>2</w:t>
+              <w:t>3</w:t>
             </w:r>
             <w:r>
               <w:rPr>
@@ -1293,7 +1301,7 @@
         </w:p>
         <w:p>
           <w:pPr>
-            <w:pStyle w:val="Verzeichnis2"/>
+            <w:pStyle w:val="TOC2"/>
             <w:tabs>
               <w:tab w:val="right" w:leader="dot" w:pos="9062"/>
             </w:tabs>
@@ -1363,7 +1371,7 @@
         </w:p>
         <w:p>
           <w:pPr>
-            <w:pStyle w:val="Verzeichnis1"/>
+            <w:pStyle w:val="TOC1"/>
             <w:tabs>
               <w:tab w:val="right" w:leader="dot" w:pos="9062"/>
             </w:tabs>
@@ -1433,7 +1441,7 @@
         </w:p>
         <w:p>
           <w:pPr>
-            <w:pStyle w:val="Verzeichnis1"/>
+            <w:pStyle w:val="TOC1"/>
             <w:tabs>
               <w:tab w:val="right" w:leader="dot" w:pos="9062"/>
             </w:tabs>
@@ -1503,7 +1511,7 @@
         </w:p>
         <w:p>
           <w:pPr>
-            <w:pStyle w:val="Verzeichnis2"/>
+            <w:pStyle w:val="TOC2"/>
             <w:tabs>
               <w:tab w:val="right" w:leader="dot" w:pos="9062"/>
             </w:tabs>
@@ -1573,7 +1581,7 @@
         </w:p>
         <w:p>
           <w:pPr>
-            <w:pStyle w:val="Verzeichnis2"/>
+            <w:pStyle w:val="TOC2"/>
             <w:tabs>
               <w:tab w:val="right" w:leader="dot" w:pos="9062"/>
             </w:tabs>
@@ -1643,7 +1651,7 @@
         </w:p>
         <w:p>
           <w:pPr>
-            <w:pStyle w:val="Verzeichnis2"/>
+            <w:pStyle w:val="TOC2"/>
             <w:tabs>
               <w:tab w:val="right" w:leader="dot" w:pos="9062"/>
             </w:tabs>
@@ -1713,7 +1721,7 @@
         </w:p>
         <w:p>
           <w:pPr>
-            <w:pStyle w:val="Verzeichnis2"/>
+            <w:pStyle w:val="TOC2"/>
             <w:tabs>
               <w:tab w:val="right" w:leader="dot" w:pos="9062"/>
             </w:tabs>
@@ -1783,7 +1791,7 @@
         </w:p>
         <w:p>
           <w:pPr>
-            <w:pStyle w:val="Verzeichnis1"/>
+            <w:pStyle w:val="TOC1"/>
             <w:tabs>
               <w:tab w:val="right" w:leader="dot" w:pos="9062"/>
             </w:tabs>
@@ -1853,7 +1861,7 @@
         </w:p>
         <w:p>
           <w:pPr>
-            <w:pStyle w:val="Verzeichnis1"/>
+            <w:pStyle w:val="TOC1"/>
             <w:tabs>
               <w:tab w:val="right" w:leader="dot" w:pos="9062"/>
             </w:tabs>
@@ -1923,7 +1931,7 @@
         </w:p>
         <w:p>
           <w:pPr>
-            <w:pStyle w:val="Verzeichnis1"/>
+            <w:pStyle w:val="TOC1"/>
             <w:tabs>
               <w:tab w:val="right" w:leader="dot" w:pos="9062"/>
             </w:tabs>
@@ -1993,7 +2001,7 @@
         </w:p>
         <w:p>
           <w:pPr>
-            <w:pStyle w:val="Verzeichnis2"/>
+            <w:pStyle w:val="TOC2"/>
             <w:tabs>
               <w:tab w:val="right" w:leader="dot" w:pos="9062"/>
             </w:tabs>
@@ -2073,7 +2081,6 @@
         </w:p>
       </w:sdtContent>
     </w:sdt>
-    <w:p/>
     <w:p>
       <w:pPr>
         <w:rPr>
@@ -2096,7 +2103,7 @@
     </w:p>
     <w:p>
       <w:pPr>
-        <w:pStyle w:val="Titel"/>
+        <w:pStyle w:val="Title"/>
         <w:shd w:val="clear" w:color="auto" w:fill="1F4E79" w:themeFill="accent1" w:themeFillShade="80"/>
         <w:rPr>
           <w:b/>
@@ -2114,18 +2121,18 @@
     </w:p>
     <w:p>
       <w:pPr>
-        <w:pStyle w:val="berschrift1"/>
+        <w:pStyle w:val="Heading1"/>
       </w:pPr>
-      <w:bookmarkStart w:id="1" w:name="_Toc469503542"/>
-      <w:bookmarkStart w:id="2" w:name="_Toc469503597"/>
+      <w:bookmarkStart w:id="2" w:name="_Toc469503542"/>
+      <w:bookmarkStart w:id="3" w:name="_Toc469503597"/>
       <w:r>
         <w:t xml:space="preserve">1 </w:t>
       </w:r>
       <w:r>
         <w:t>Ausgangslage</w:t>
       </w:r>
-      <w:bookmarkEnd w:id="1"/>
       <w:bookmarkEnd w:id="2"/>
+      <w:bookmarkEnd w:id="3"/>
     </w:p>
     <w:p>
       <w:r>
@@ -2160,33 +2167,33 @@
     </w:p>
     <w:p>
       <w:pPr>
-        <w:pStyle w:val="berschrift1"/>
+        <w:pStyle w:val="Heading1"/>
       </w:pPr>
-      <w:bookmarkStart w:id="3" w:name="_Toc469503543"/>
-      <w:bookmarkStart w:id="4" w:name="_Toc469503598"/>
+      <w:bookmarkStart w:id="4" w:name="_Toc469503543"/>
+      <w:bookmarkStart w:id="5" w:name="_Toc469503598"/>
       <w:r>
         <w:t xml:space="preserve">2 </w:t>
       </w:r>
       <w:r>
         <w:t>Ziele</w:t>
       </w:r>
-      <w:bookmarkEnd w:id="3"/>
       <w:bookmarkEnd w:id="4"/>
+      <w:bookmarkEnd w:id="5"/>
     </w:p>
     <w:p>
       <w:pPr>
-        <w:pStyle w:val="berschrift2"/>
+        <w:pStyle w:val="Heading2"/>
       </w:pPr>
-      <w:bookmarkStart w:id="5" w:name="_Toc469503544"/>
-      <w:bookmarkStart w:id="6" w:name="_Toc469503599"/>
+      <w:bookmarkStart w:id="6" w:name="_Toc469503544"/>
+      <w:bookmarkStart w:id="7" w:name="_Toc469503599"/>
       <w:r>
         <w:t xml:space="preserve">2.1 </w:t>
       </w:r>
       <w:r>
         <w:t>Hauptziel</w:t>
       </w:r>
-      <w:bookmarkEnd w:id="5"/>
       <w:bookmarkEnd w:id="6"/>
+      <w:bookmarkEnd w:id="7"/>
     </w:p>
     <w:p>
       <w:r>
@@ -2216,10 +2223,10 @@
     </w:p>
     <w:p>
       <w:pPr>
-        <w:pStyle w:val="berschrift2"/>
+        <w:pStyle w:val="Heading2"/>
       </w:pPr>
-      <w:bookmarkStart w:id="7" w:name="_Toc469503545"/>
-      <w:bookmarkStart w:id="8" w:name="_Toc469503600"/>
+      <w:bookmarkStart w:id="8" w:name="_Toc469503545"/>
+      <w:bookmarkStart w:id="9" w:name="_Toc469503600"/>
       <w:r>
         <w:t xml:space="preserve">2.2 </w:t>
       </w:r>
@@ -2229,12 +2236,12 @@
       <w:r>
         <w:t>eilziele</w:t>
       </w:r>
-      <w:bookmarkEnd w:id="7"/>
       <w:bookmarkEnd w:id="8"/>
+      <w:bookmarkEnd w:id="9"/>
     </w:p>
     <w:tbl>
       <w:tblPr>
-        <w:tblStyle w:val="Gitternetztabelle2Akzent1"/>
+        <w:tblStyle w:val="GridTable2-Accent1"/>
         <w:tblW w:w="0" w:type="auto"/>
         <w:tblLook w:val="04A0" w:firstRow="1" w:lastRow="0" w:firstColumn="1" w:lastColumn="0" w:noHBand="0" w:noVBand="1"/>
       </w:tblPr>
@@ -2580,38 +2587,46 @@
       </w:tr>
     </w:tbl>
     <w:p>
+      <w:bookmarkStart w:id="10" w:name="_Toc469503546"/>
+      <w:bookmarkStart w:id="11" w:name="_Toc469503601"/>
+    </w:p>
+    <w:p>
+      <w:r>
+        <w:br w:type="page"/>
+      </w:r>
+    </w:p>
+    <w:p>
       <w:pPr>
-        <w:pStyle w:val="berschrift1"/>
+        <w:pStyle w:val="Heading1"/>
       </w:pPr>
-      <w:bookmarkStart w:id="9" w:name="_Toc469503546"/>
-      <w:bookmarkStart w:id="10" w:name="_Toc469503601"/>
       <w:r>
+        <w:lastRenderedPageBreak/>
         <w:t xml:space="preserve">3 </w:t>
       </w:r>
       <w:r>
         <w:t>Betroffene Personen</w:t>
       </w:r>
-      <w:bookmarkEnd w:id="9"/>
       <w:bookmarkEnd w:id="10"/>
+      <w:bookmarkEnd w:id="11"/>
     </w:p>
     <w:p>
       <w:pPr>
-        <w:pStyle w:val="berschrift2"/>
+        <w:pStyle w:val="Heading2"/>
       </w:pPr>
-      <w:bookmarkStart w:id="11" w:name="_Toc469503547"/>
-      <w:bookmarkStart w:id="12" w:name="_Toc469503602"/>
+      <w:bookmarkStart w:id="12" w:name="_Toc469503547"/>
+      <w:bookmarkStart w:id="13" w:name="_Toc469503602"/>
       <w:r>
         <w:t xml:space="preserve">3.1 </w:t>
       </w:r>
       <w:r>
         <w:t>Akteure</w:t>
       </w:r>
-      <w:bookmarkEnd w:id="11"/>
       <w:bookmarkEnd w:id="12"/>
+      <w:bookmarkEnd w:id="13"/>
     </w:p>
     <w:p>
       <w:pPr>
-        <w:pStyle w:val="Listenabsatz"/>
+        <w:pStyle w:val="ListParagraph"/>
         <w:numPr>
           <w:ilvl w:val="0"/>
           <w:numId w:val="11"/>
@@ -2623,7 +2638,7 @@
     </w:p>
     <w:p>
       <w:pPr>
-        <w:pStyle w:val="Listenabsatz"/>
+        <w:pStyle w:val="ListParagraph"/>
         <w:numPr>
           <w:ilvl w:val="0"/>
           <w:numId w:val="11"/>
@@ -2641,22 +2656,27 @@
     </w:p>
     <w:p>
       <w:pPr>
-        <w:pStyle w:val="berschrift2"/>
+        <w:pStyle w:val="ListParagraph"/>
       </w:pPr>
-      <w:bookmarkStart w:id="13" w:name="_Toc469503548"/>
-      <w:bookmarkStart w:id="14" w:name="_Toc469503603"/>
+    </w:p>
+    <w:p>
+      <w:pPr>
+        <w:pStyle w:val="Heading2"/>
+      </w:pPr>
+      <w:bookmarkStart w:id="14" w:name="_Toc469503548"/>
+      <w:bookmarkStart w:id="15" w:name="_Toc469503603"/>
       <w:r>
         <w:t xml:space="preserve">3.2 </w:t>
       </w:r>
       <w:r>
         <w:t>Stakeholder</w:t>
       </w:r>
-      <w:bookmarkEnd w:id="13"/>
       <w:bookmarkEnd w:id="14"/>
+      <w:bookmarkEnd w:id="15"/>
     </w:p>
     <w:tbl>
       <w:tblPr>
-        <w:tblStyle w:val="Gitternetztabelle2Akzent1"/>
+        <w:tblStyle w:val="GridTable2-Accent1"/>
         <w:tblW w:w="0" w:type="auto"/>
         <w:tblLook w:val="04A0" w:firstRow="1" w:lastRow="0" w:firstColumn="1" w:lastColumn="0" w:noHBand="0" w:noVBand="1"/>
       </w:tblPr>
@@ -2735,7 +2755,6 @@
           </w:p>
           <w:p>
             <w:r>
-              <w:lastRenderedPageBreak/>
               <w:t>J. Eckerle</w:t>
             </w:r>
           </w:p>
@@ -2749,7 +2768,6 @@
               <w:cnfStyle w:val="000000000000" w:firstRow="0" w:lastRow="0" w:firstColumn="0" w:lastColumn="0" w:oddVBand="0" w:evenVBand="0" w:oddHBand="0" w:evenHBand="0" w:firstRowFirstColumn="0" w:firstRowLastColumn="0" w:lastRowFirstColumn="0" w:lastRowLastColumn="0"/>
             </w:pPr>
             <w:r>
-              <w:lastRenderedPageBreak/>
               <w:t>Die Frage „Soll ein neues Produkt lanciert werden?“ wird beantwortet.</w:t>
             </w:r>
           </w:p>
@@ -2792,22 +2810,22 @@
     </w:tbl>
     <w:p>
       <w:pPr>
-        <w:pStyle w:val="berschrift2"/>
+        <w:pStyle w:val="Heading2"/>
       </w:pPr>
-      <w:bookmarkStart w:id="15" w:name="_Toc469503549"/>
-      <w:bookmarkStart w:id="16" w:name="_Toc469503604"/>
+      <w:bookmarkStart w:id="16" w:name="_Toc469503549"/>
+      <w:bookmarkStart w:id="17" w:name="_Toc469503604"/>
       <w:r>
         <w:t xml:space="preserve">3.3 </w:t>
       </w:r>
       <w:r>
         <w:t>Zielgruppe</w:t>
       </w:r>
-      <w:bookmarkEnd w:id="15"/>
       <w:bookmarkEnd w:id="16"/>
+      <w:bookmarkEnd w:id="17"/>
     </w:p>
     <w:p>
       <w:pPr>
-        <w:pStyle w:val="Listenabsatz"/>
+        <w:pStyle w:val="ListParagraph"/>
         <w:numPr>
           <w:ilvl w:val="0"/>
           <w:numId w:val="13"/>
@@ -2819,18 +2837,18 @@
     </w:p>
     <w:p>
       <w:pPr>
-        <w:pStyle w:val="berschrift1"/>
+        <w:pStyle w:val="Heading1"/>
       </w:pPr>
-      <w:bookmarkStart w:id="17" w:name="_Toc469503550"/>
-      <w:bookmarkStart w:id="18" w:name="_Toc469503605"/>
+      <w:bookmarkStart w:id="18" w:name="_Toc469503550"/>
+      <w:bookmarkStart w:id="19" w:name="_Toc469503605"/>
       <w:r>
         <w:t xml:space="preserve">4 </w:t>
       </w:r>
       <w:r>
         <w:t>Kontextdiagramm</w:t>
       </w:r>
-      <w:bookmarkEnd w:id="17"/>
       <w:bookmarkEnd w:id="18"/>
+      <w:bookmarkEnd w:id="19"/>
     </w:p>
     <w:p>
       <w:r>
@@ -2839,9 +2857,9 @@
           <w:lang w:eastAsia="de-CH"/>
         </w:rPr>
         <w:drawing>
-          <wp:inline distT="0" distB="0" distL="0" distR="0" wp14:anchorId="7D20D890" wp14:editId="010BEF3A">
-            <wp:extent cx="5758815" cy="4902835"/>
-            <wp:effectExtent l="0" t="0" r="6985" b="0"/>
+          <wp:inline distT="0" distB="0" distL="0" distR="0" wp14:anchorId="7D20D890" wp14:editId="3BB5CA30">
+            <wp:extent cx="5762847" cy="4615815"/>
+            <wp:effectExtent l="0" t="0" r="9525" b="0"/>
             <wp:docPr id="1" name="Picture 1" descr="scopediagram.png"/>
             <wp:cNvGraphicFramePr>
               <a:graphicFrameLocks xmlns:a="http://schemas.openxmlformats.org/drawingml/2006/main" noChangeAspect="1"/>
@@ -2871,7 +2889,110 @@
                   <pic:spPr bwMode="auto">
                     <a:xfrm>
                       <a:off x="0" y="0"/>
-                      <a:ext cx="5758815" cy="4902835"/>
+                      <a:ext cx="5776440" cy="4626702"/>
+                    </a:xfrm>
+                    <a:prstGeom prst="rect">
+                      <a:avLst/>
+                    </a:prstGeom>
+                    <a:noFill/>
+                    <a:ln>
+                      <a:noFill/>
+                    </a:ln>
+                  </pic:spPr>
+                </pic:pic>
+              </a:graphicData>
+            </a:graphic>
+          </wp:inline>
+        </w:drawing>
+      </w:r>
+    </w:p>
+    <w:p/>
+    <w:p>
+      <w:pPr>
+        <w:sectPr>
+          <w:headerReference w:type="default" r:id="rId11"/>
+          <w:footerReference w:type="default" r:id="rId12"/>
+          <w:headerReference w:type="first" r:id="rId13"/>
+          <w:pgSz w:w="11906" w:h="16838"/>
+          <w:pgMar w:top="1417" w:right="1417" w:bottom="1134" w:left="1417" w:header="708" w:footer="708" w:gutter="0"/>
+          <w:pgNumType w:start="0"/>
+          <w:cols w:space="708"/>
+          <w:titlePg/>
+          <w:docGrid w:linePitch="360"/>
+        </w:sectPr>
+      </w:pPr>
+    </w:p>
+    <w:p>
+      <w:pPr>
+        <w:pStyle w:val="Heading1"/>
+      </w:pPr>
+      <w:bookmarkStart w:id="20" w:name="_Toc469503551"/>
+      <w:bookmarkStart w:id="21" w:name="_Toc469503606"/>
+      <w:r>
+        <w:lastRenderedPageBreak/>
+        <w:t xml:space="preserve">5 </w:t>
+      </w:r>
+      <w:r>
+        <w:t>Anforderungen</w:t>
+      </w:r>
+      <w:bookmarkEnd w:id="20"/>
+      <w:bookmarkEnd w:id="21"/>
+    </w:p>
+    <w:p>
+      <w:pPr>
+        <w:pStyle w:val="Heading2"/>
+      </w:pPr>
+      <w:bookmarkStart w:id="22" w:name="_Toc469503552"/>
+      <w:bookmarkStart w:id="23" w:name="_Toc469503607"/>
+      <w:r>
+        <w:t xml:space="preserve">5.1 </w:t>
+      </w:r>
+      <w:r>
+        <w:t>Risikobewertung</w:t>
+      </w:r>
+      <w:bookmarkEnd w:id="22"/>
+      <w:bookmarkEnd w:id="23"/>
+    </w:p>
+    <w:p>
+      <w:r>
+        <w:rPr>
+          <w:noProof/>
+          <w:lang w:eastAsia="de-CH"/>
+        </w:rPr>
+        <w:drawing>
+          <wp:inline distT="0" distB="0" distL="0" distR="0" wp14:anchorId="08BDD885" wp14:editId="53CE1ED0">
+            <wp:extent cx="9087240" cy="4412511"/>
+            <wp:effectExtent l="0" t="0" r="0" b="7620"/>
+            <wp:docPr id="3" name="Grafik 3"/>
+            <wp:cNvGraphicFramePr>
+              <a:graphicFrameLocks xmlns:a="http://schemas.openxmlformats.org/drawingml/2006/main" noChangeAspect="1"/>
+            </wp:cNvGraphicFramePr>
+            <a:graphic xmlns:a="http://schemas.openxmlformats.org/drawingml/2006/main">
+              <a:graphicData uri="http://schemas.openxmlformats.org/drawingml/2006/picture">
+                <pic:pic xmlns:pic="http://schemas.openxmlformats.org/drawingml/2006/picture">
+                  <pic:nvPicPr>
+                    <pic:cNvPr id="0" name="Picture 1"/>
+                    <pic:cNvPicPr>
+                      <a:picLocks noChangeAspect="1" noChangeArrowheads="1"/>
+                    </pic:cNvPicPr>
+                  </pic:nvPicPr>
+                  <pic:blipFill>
+                    <a:blip r:embed="rId14">
+                      <a:extLst>
+                        <a:ext uri="{28A0092B-C50C-407E-A947-70E740481C1C}">
+                          <a14:useLocalDpi xmlns:a14="http://schemas.microsoft.com/office/drawing/2010/main" val="0"/>
+                        </a:ext>
+                      </a:extLst>
+                    </a:blip>
+                    <a:srcRect/>
+                    <a:stretch>
+                      <a:fillRect/>
+                    </a:stretch>
+                  </pic:blipFill>
+                  <pic:spPr bwMode="auto">
+                    <a:xfrm>
+                      <a:off x="0" y="0"/>
+                      <a:ext cx="9138571" cy="4437436"/>
                     </a:xfrm>
                     <a:prstGeom prst="rect">
                       <a:avLst/>
@@ -2890,98 +3011,22 @@
     </w:p>
     <w:p>
       <w:pPr>
-        <w:pStyle w:val="berschrift1"/>
+        <w:sectPr>
+          <w:footerReference w:type="first" r:id="rId15"/>
+          <w:pgSz w:w="16838" w:h="11906" w:orient="landscape"/>
+          <w:pgMar w:top="1418" w:right="1418" w:bottom="1418" w:left="1134" w:header="709" w:footer="709" w:gutter="0"/>
+          <w:cols w:space="708"/>
+          <w:titlePg/>
+          <w:docGrid w:linePitch="360"/>
+        </w:sectPr>
       </w:pPr>
-      <w:bookmarkStart w:id="19" w:name="_Toc469503551"/>
-      <w:bookmarkStart w:id="20" w:name="_Toc469503606"/>
-      <w:r>
-        <w:lastRenderedPageBreak/>
-        <w:t xml:space="preserve">5 </w:t>
-      </w:r>
-      <w:r>
-        <w:t>Anforderungen</w:t>
-      </w:r>
-      <w:bookmarkEnd w:id="19"/>
-      <w:bookmarkEnd w:id="20"/>
     </w:p>
     <w:p>
       <w:pPr>
-        <w:pStyle w:val="berschrift2"/>
+        <w:pStyle w:val="Heading2"/>
       </w:pPr>
-      <w:bookmarkStart w:id="21" w:name="_Toc469503552"/>
-      <w:bookmarkStart w:id="22" w:name="_Toc469503607"/>
-      <w:r>
-        <w:t xml:space="preserve">5.1 </w:t>
-      </w:r>
-      <w:r>
-        <w:t>Risikobewertung</w:t>
-      </w:r>
-      <w:bookmarkEnd w:id="21"/>
-      <w:bookmarkEnd w:id="22"/>
-    </w:p>
-    <w:p>
-      <w:r>
-        <w:drawing>
-          <wp:inline distT="0" distB="0" distL="0" distR="0" wp14:anchorId="08BDD885" wp14:editId="064637FC">
-            <wp:extent cx="7443125" cy="3614174"/>
-            <wp:effectExtent l="9525" t="0" r="0" b="0"/>
-            <wp:docPr id="3" name="Grafik 3"/>
-            <wp:cNvGraphicFramePr>
-              <a:graphicFrameLocks xmlns:a="http://schemas.openxmlformats.org/drawingml/2006/main" noChangeAspect="1"/>
-            </wp:cNvGraphicFramePr>
-            <a:graphic xmlns:a="http://schemas.openxmlformats.org/drawingml/2006/main">
-              <a:graphicData uri="http://schemas.openxmlformats.org/drawingml/2006/picture">
-                <pic:pic xmlns:pic="http://schemas.openxmlformats.org/drawingml/2006/picture">
-                  <pic:nvPicPr>
-                    <pic:cNvPr id="0" name="Picture 1"/>
-                    <pic:cNvPicPr>
-                      <a:picLocks noChangeAspect="1" noChangeArrowheads="1"/>
-                    </pic:cNvPicPr>
-                  </pic:nvPicPr>
-                  <pic:blipFill>
-                    <a:blip r:embed="rId11">
-                      <a:extLst>
-                        <a:ext uri="{28A0092B-C50C-407E-A947-70E740481C1C}">
-                          <a14:useLocalDpi xmlns:a14="http://schemas.microsoft.com/office/drawing/2010/main" val="0"/>
-                        </a:ext>
-                      </a:extLst>
-                    </a:blip>
-                    <a:srcRect/>
-                    <a:stretch>
-                      <a:fillRect/>
-                    </a:stretch>
-                  </pic:blipFill>
-                  <pic:spPr bwMode="auto">
-                    <a:xfrm rot="16200000">
-                      <a:off x="0" y="0"/>
-                      <a:ext cx="7455707" cy="3620284"/>
-                    </a:xfrm>
-                    <a:prstGeom prst="rect">
-                      <a:avLst/>
-                    </a:prstGeom>
-                    <a:noFill/>
-                    <a:ln>
-                      <a:noFill/>
-                    </a:ln>
-                  </pic:spPr>
-                </pic:pic>
-              </a:graphicData>
-            </a:graphic>
-          </wp:inline>
-        </w:drawing>
-      </w:r>
-    </w:p>
-    <w:p>
-      <w:r>
-        <w:br w:type="page"/>
-      </w:r>
-    </w:p>
-    <w:p>
-      <w:pPr>
-        <w:pStyle w:val="berschrift2"/>
-      </w:pPr>
-      <w:bookmarkStart w:id="23" w:name="_Toc469503553"/>
-      <w:bookmarkStart w:id="24" w:name="_Toc469503608"/>
+      <w:bookmarkStart w:id="24" w:name="_Toc469503553"/>
+      <w:bookmarkStart w:id="25" w:name="_Toc469503608"/>
       <w:r>
         <w:lastRenderedPageBreak/>
         <w:t xml:space="preserve">5.2 </w:t>
@@ -2989,12 +3034,12 @@
       <w:r>
         <w:t>Funktionale Anforderungen</w:t>
       </w:r>
-      <w:bookmarkEnd w:id="23"/>
       <w:bookmarkEnd w:id="24"/>
+      <w:bookmarkEnd w:id="25"/>
     </w:p>
     <w:tbl>
       <w:tblPr>
-        <w:tblStyle w:val="Gitternetztabelle2Akzent1"/>
+        <w:tblStyle w:val="GridTable2-Accent1"/>
         <w:tblW w:w="9137" w:type="dxa"/>
         <w:tblLook w:val="04A0" w:firstRow="1" w:lastRow="0" w:firstColumn="1" w:lastColumn="0" w:noHBand="0" w:noVBand="1"/>
       </w:tblPr>
@@ -3493,15 +3538,7 @@
                 <w:color w:val="000000"/>
                 <w:lang w:eastAsia="de-CH"/>
               </w:rPr>
-              <w:t>(Version 1.1</w:t>
-            </w:r>
-            <w:r>
-              <w:rPr>
-                <w:rFonts w:ascii="Calibri" w:eastAsia="Times New Roman" w:hAnsi="Calibri" w:cs="Times New Roman"/>
-                <w:color w:val="000000"/>
-                <w:lang w:eastAsia="de-CH"/>
-              </w:rPr>
-              <w:t>)</w:t>
+              <w:t>(Version 1.1)</w:t>
             </w:r>
           </w:p>
         </w:tc>
@@ -3617,7 +3654,7 @@
                 <w:color w:val="000000"/>
                 <w:lang w:eastAsia="de-CH"/>
               </w:rPr>
-              <w:t>wobei  &lt;n&gt; der Anzahl abgeschlossener Levels entspricht</w:t>
+              <w:t>wobei  &lt;</w:t>
             </w:r>
             <w:proofErr w:type="gramEnd"/>
             <w:r>
@@ -3626,7 +3663,7 @@
                 <w:color w:val="000000"/>
                 <w:lang w:eastAsia="de-CH"/>
               </w:rPr>
-              <w:t>.</w:t>
+              <w:t>n&gt; der Anzahl abgeschlossener Levels entspricht.</w:t>
             </w:r>
           </w:p>
         </w:tc>
@@ -4162,18 +4199,8 @@
                 <w:color w:val="000000"/>
                 <w:lang w:eastAsia="de-CH"/>
               </w:rPr>
-              <w:t xml:space="preserve"> Objekt im Spiel befindet</w:t>
-            </w:r>
-            <w:proofErr w:type="gramStart"/>
-            <w:r>
-              <w:rPr>
-                <w:rFonts w:ascii="Calibri" w:eastAsia="Times New Roman" w:hAnsi="Calibri" w:cs="Times New Roman"/>
-                <w:color w:val="000000"/>
-                <w:lang w:eastAsia="de-CH"/>
-              </w:rPr>
-              <w:t>,</w:t>
-            </w:r>
-            <w:proofErr w:type="gramEnd"/>
+              <w:t xml:space="preserve"> Objekt im Spiel befindet,</w:t>
+            </w:r>
             <w:r>
               <w:rPr>
                 <w:rFonts w:ascii="Calibri" w:eastAsia="Times New Roman" w:hAnsi="Calibri" w:cs="Times New Roman"/>
@@ -4208,18 +4235,8 @@
                 <w:color w:val="000000"/>
                 <w:lang w:eastAsia="de-CH"/>
               </w:rPr>
-              <w:t xml:space="preserve"> Objekt im Spiel befindet</w:t>
-            </w:r>
-            <w:proofErr w:type="gramStart"/>
-            <w:r>
-              <w:rPr>
-                <w:rFonts w:ascii="Calibri" w:eastAsia="Times New Roman" w:hAnsi="Calibri" w:cs="Times New Roman"/>
-                <w:color w:val="000000"/>
-                <w:lang w:eastAsia="de-CH"/>
-              </w:rPr>
-              <w:t>,</w:t>
-            </w:r>
-            <w:proofErr w:type="gramEnd"/>
+              <w:t xml:space="preserve"> Objekt im Spiel befindet,</w:t>
+            </w:r>
             <w:r>
               <w:rPr>
                 <w:rFonts w:ascii="Calibri" w:eastAsia="Times New Roman" w:hAnsi="Calibri" w:cs="Times New Roman"/>
@@ -4343,20 +4360,20 @@
     <w:p/>
     <w:p>
       <w:pPr>
-        <w:pStyle w:val="berschrift2"/>
+        <w:pStyle w:val="Heading2"/>
       </w:pPr>
-      <w:bookmarkStart w:id="25" w:name="_Toc469503554"/>
-      <w:bookmarkStart w:id="26" w:name="_Toc469503609"/>
+      <w:bookmarkStart w:id="26" w:name="_Toc469503554"/>
+      <w:bookmarkStart w:id="27" w:name="_Toc469503609"/>
       <w:r>
         <w:lastRenderedPageBreak/>
         <w:t>5.3 Nicht-Funktionale Anforderungen</w:t>
       </w:r>
-      <w:bookmarkEnd w:id="25"/>
       <w:bookmarkEnd w:id="26"/>
+      <w:bookmarkEnd w:id="27"/>
     </w:p>
     <w:tbl>
       <w:tblPr>
-        <w:tblStyle w:val="Gitternetztabelle2Akzent1"/>
+        <w:tblStyle w:val="GridTable2-Accent1"/>
         <w:tblW w:w="9137" w:type="dxa"/>
         <w:tblLook w:val="04A0" w:firstRow="1" w:lastRow="0" w:firstColumn="1" w:lastColumn="0" w:noHBand="0" w:noVBand="1"/>
       </w:tblPr>
@@ -4748,19 +4765,19 @@
     <w:p/>
     <w:p>
       <w:pPr>
-        <w:pStyle w:val="berschrift2"/>
+        <w:pStyle w:val="Heading2"/>
       </w:pPr>
-      <w:bookmarkStart w:id="27" w:name="_Toc469503555"/>
-      <w:bookmarkStart w:id="28" w:name="_Toc469503610"/>
+      <w:bookmarkStart w:id="28" w:name="_Toc469503555"/>
+      <w:bookmarkStart w:id="29" w:name="_Toc469503610"/>
       <w:r>
         <w:t>5.4 Randbedingungen</w:t>
       </w:r>
-      <w:bookmarkEnd w:id="27"/>
       <w:bookmarkEnd w:id="28"/>
+      <w:bookmarkEnd w:id="29"/>
     </w:p>
     <w:tbl>
       <w:tblPr>
-        <w:tblStyle w:val="Gitternetztabelle2Akzent1"/>
+        <w:tblStyle w:val="GridTable2-Accent1"/>
         <w:tblW w:w="9137" w:type="dxa"/>
         <w:tblLook w:val="04A0" w:firstRow="1" w:lastRow="0" w:firstColumn="1" w:lastColumn="0" w:noHBand="0" w:noVBand="1"/>
       </w:tblPr>
@@ -4917,8 +4934,6 @@
               </w:rPr>
               <w:t>(Version 1.0)</w:t>
             </w:r>
-            <w:bookmarkStart w:id="29" w:name="_GoBack"/>
-            <w:bookmarkEnd w:id="29"/>
           </w:p>
         </w:tc>
         <w:tc>
@@ -5105,7 +5120,7 @@
     </w:p>
     <w:p>
       <w:pPr>
-        <w:pStyle w:val="berschrift1"/>
+        <w:pStyle w:val="Heading1"/>
       </w:pPr>
       <w:bookmarkStart w:id="30" w:name="_Toc469503556"/>
       <w:bookmarkStart w:id="31" w:name="_Toc469503611"/>
@@ -5126,7 +5141,7 @@
     </w:p>
     <w:p>
       <w:pPr>
-        <w:pStyle w:val="berschrift1"/>
+        <w:pStyle w:val="Heading1"/>
       </w:pPr>
       <w:bookmarkStart w:id="32" w:name="_Toc469503557"/>
       <w:bookmarkStart w:id="33" w:name="_Toc469503612"/>
@@ -5144,7 +5159,7 @@
     </w:p>
     <w:tbl>
       <w:tblPr>
-        <w:tblStyle w:val="Gitternetztabelle2Akzent1"/>
+        <w:tblStyle w:val="GridTable2-Accent1"/>
         <w:tblW w:w="0" w:type="auto"/>
         <w:tblLook w:val="0420" w:firstRow="1" w:lastRow="0" w:firstColumn="0" w:lastColumn="0" w:noHBand="0" w:noVBand="1"/>
       </w:tblPr>
@@ -5800,7 +5815,7 @@
     </w:p>
     <w:p>
       <w:pPr>
-        <w:pStyle w:val="berschrift1"/>
+        <w:pStyle w:val="Heading1"/>
       </w:pPr>
       <w:bookmarkStart w:id="34" w:name="_Toc469503558"/>
       <w:bookmarkStart w:id="35" w:name="_Toc469503613"/>
@@ -5813,7 +5828,7 @@
     </w:p>
     <w:p>
       <w:pPr>
-        <w:pStyle w:val="berschrift2"/>
+        <w:pStyle w:val="Heading2"/>
       </w:pPr>
       <w:bookmarkStart w:id="36" w:name="_Toc469503559"/>
       <w:bookmarkStart w:id="37" w:name="_Toc469503614"/>
@@ -5825,21 +5840,24 @@
     </w:p>
     <w:tbl>
       <w:tblPr>
-        <w:tblStyle w:val="Tabellenraster"/>
-        <w:tblW w:w="7582" w:type="dxa"/>
+        <w:tblStyle w:val="TableGrid"/>
+        <w:tblW w:w="9087" w:type="dxa"/>
         <w:tblLook w:val="04A0" w:firstRow="1" w:lastRow="0" w:firstColumn="1" w:lastColumn="0" w:noHBand="0" w:noVBand="1"/>
       </w:tblPr>
       <w:tblGrid>
-        <w:gridCol w:w="943"/>
-        <w:gridCol w:w="2006"/>
-        <w:gridCol w:w="1171"/>
-        <w:gridCol w:w="1486"/>
-        <w:gridCol w:w="1976"/>
+        <w:gridCol w:w="1130"/>
+        <w:gridCol w:w="2404"/>
+        <w:gridCol w:w="1403"/>
+        <w:gridCol w:w="1781"/>
+        <w:gridCol w:w="2369"/>
       </w:tblGrid>
       <w:tr>
-        <w:tc>
-          <w:tcPr>
-            <w:tcW w:w="943" w:type="dxa"/>
+        <w:trPr>
+          <w:trHeight w:val="321"/>
+        </w:trPr>
+        <w:tc>
+          <w:tcPr>
+            <w:tcW w:w="1130" w:type="dxa"/>
             <w:vAlign w:val="bottom"/>
           </w:tcPr>
           <w:p>
@@ -5858,7 +5876,7 @@
         </w:tc>
         <w:tc>
           <w:tcPr>
-            <w:tcW w:w="2006" w:type="dxa"/>
+            <w:tcW w:w="2404" w:type="dxa"/>
             <w:vAlign w:val="bottom"/>
           </w:tcPr>
           <w:p>
@@ -5877,7 +5895,7 @@
         </w:tc>
         <w:tc>
           <w:tcPr>
-            <w:tcW w:w="1171" w:type="dxa"/>
+            <w:tcW w:w="1403" w:type="dxa"/>
             <w:vAlign w:val="bottom"/>
           </w:tcPr>
           <w:p>
@@ -5899,7 +5917,7 @@
         </w:tc>
         <w:tc>
           <w:tcPr>
-            <w:tcW w:w="1486" w:type="dxa"/>
+            <w:tcW w:w="1781" w:type="dxa"/>
             <w:vAlign w:val="bottom"/>
           </w:tcPr>
           <w:p>
@@ -5921,7 +5939,7 @@
         </w:tc>
         <w:tc>
           <w:tcPr>
-            <w:tcW w:w="1976" w:type="dxa"/>
+            <w:tcW w:w="2368" w:type="dxa"/>
             <w:vAlign w:val="bottom"/>
           </w:tcPr>
           <w:p>
@@ -5943,10 +5961,12 @@
         </w:tc>
       </w:tr>
       <w:tr>
-        <w:tc>
-          <w:tcPr>
-            <w:tcW w:w="943" w:type="dxa"/>
-            <w:vAlign w:val="bottom"/>
+        <w:trPr>
+          <w:trHeight w:val="943"/>
+        </w:trPr>
+        <w:tc>
+          <w:tcPr>
+            <w:tcW w:w="1130" w:type="dxa"/>
           </w:tcPr>
           <w:p>
             <w:r>
@@ -5959,8 +5979,7 @@
         </w:tc>
         <w:tc>
           <w:tcPr>
-            <w:tcW w:w="2006" w:type="dxa"/>
-            <w:vAlign w:val="bottom"/>
+            <w:tcW w:w="2404" w:type="dxa"/>
           </w:tcPr>
           <w:p>
             <w:r>
@@ -5973,8 +5992,7 @@
         </w:tc>
         <w:tc>
           <w:tcPr>
-            <w:tcW w:w="1171" w:type="dxa"/>
-            <w:vAlign w:val="bottom"/>
+            <w:tcW w:w="1403" w:type="dxa"/>
           </w:tcPr>
           <w:p>
             <w:r>
@@ -5988,8 +6006,7 @@
         </w:tc>
         <w:tc>
           <w:tcPr>
-            <w:tcW w:w="1486" w:type="dxa"/>
-            <w:vAlign w:val="bottom"/>
+            <w:tcW w:w="1781" w:type="dxa"/>
           </w:tcPr>
           <w:p>
             <w:r>
@@ -6003,8 +6020,7 @@
         </w:tc>
         <w:tc>
           <w:tcPr>
-            <w:tcW w:w="1976" w:type="dxa"/>
-            <w:vAlign w:val="bottom"/>
+            <w:tcW w:w="2368" w:type="dxa"/>
           </w:tcPr>
           <w:p>
             <w:r>
@@ -6018,10 +6034,12 @@
         </w:tc>
       </w:tr>
       <w:tr>
-        <w:tc>
-          <w:tcPr>
-            <w:tcW w:w="943" w:type="dxa"/>
-            <w:vAlign w:val="bottom"/>
+        <w:trPr>
+          <w:trHeight w:val="1605"/>
+        </w:trPr>
+        <w:tc>
+          <w:tcPr>
+            <w:tcW w:w="1130" w:type="dxa"/>
           </w:tcPr>
           <w:p>
             <w:pPr>
@@ -6041,9 +6059,8 @@
         </w:tc>
         <w:tc>
           <w:tcPr>
-            <w:tcW w:w="6639" w:type="dxa"/>
+            <w:tcW w:w="7957" w:type="dxa"/>
             <w:gridSpan w:val="4"/>
-            <w:vAlign w:val="bottom"/>
           </w:tcPr>
           <w:p>
             <w:pPr>
@@ -6077,11 +6094,8 @@
     </w:tbl>
     <w:p/>
     <w:sectPr>
-      <w:headerReference w:type="default" r:id="rId12"/>
-      <w:footerReference w:type="default" r:id="rId13"/>
       <w:pgSz w:w="11906" w:h="16838"/>
       <w:pgMar w:top="1417" w:right="1417" w:bottom="1134" w:left="1417" w:header="708" w:footer="708" w:gutter="0"/>
-      <w:pgNumType w:start="0"/>
       <w:cols w:space="708"/>
       <w:titlePg/>
       <w:docGrid w:linePitch="360"/>
@@ -6091,7 +6105,7 @@
 </file>
 
 <file path=word/endnotes.xml><?xml version="1.0" encoding="utf-8"?>
-<w:endnotes xmlns:wpc="http://schemas.microsoft.com/office/word/2010/wordprocessingCanvas" xmlns:mc="http://schemas.openxmlformats.org/markup-compatibility/2006" xmlns:o="urn:schemas-microsoft-com:office:office" xmlns:r="http://schemas.openxmlformats.org/officeDocument/2006/relationships" xmlns:m="http://schemas.openxmlformats.org/officeDocument/2006/math" xmlns:v="urn:schemas-microsoft-com:vml" xmlns:wp14="http://schemas.microsoft.com/office/word/2010/wordprocessingDrawing" xmlns:wp="http://schemas.openxmlformats.org/drawingml/2006/wordprocessingDrawing" xmlns:w10="urn:schemas-microsoft-com:office:word" xmlns:w="http://schemas.openxmlformats.org/wordprocessingml/2006/main" xmlns:w14="http://schemas.microsoft.com/office/word/2010/wordml" xmlns:w15="http://schemas.microsoft.com/office/word/2012/wordml" xmlns:wpg="http://schemas.microsoft.com/office/word/2010/wordprocessingGroup" xmlns:wpi="http://schemas.microsoft.com/office/word/2010/wordprocessingInk" xmlns:wne="http://schemas.microsoft.com/office/word/2006/wordml" xmlns:wps="http://schemas.microsoft.com/office/word/2010/wordprocessingShape" mc:Ignorable="w14 w15 wp14">
+<w:endnotes xmlns:wpc="http://schemas.microsoft.com/office/word/2010/wordprocessingCanvas" xmlns:cx="http://schemas.microsoft.com/office/drawing/2014/chartex" xmlns:cx1="http://schemas.microsoft.com/office/drawing/2015/9/8/chartex" xmlns:cx2="http://schemas.microsoft.com/office/drawing/2015/10/21/chartex" xmlns:mc="http://schemas.openxmlformats.org/markup-compatibility/2006" xmlns:o="urn:schemas-microsoft-com:office:office" xmlns:r="http://schemas.openxmlformats.org/officeDocument/2006/relationships" xmlns:m="http://schemas.openxmlformats.org/officeDocument/2006/math" xmlns:v="urn:schemas-microsoft-com:vml" xmlns:wp14="http://schemas.microsoft.com/office/word/2010/wordprocessingDrawing" xmlns:wp="http://schemas.openxmlformats.org/drawingml/2006/wordprocessingDrawing" xmlns:w10="urn:schemas-microsoft-com:office:word" xmlns:w="http://schemas.openxmlformats.org/wordprocessingml/2006/main" xmlns:w14="http://schemas.microsoft.com/office/word/2010/wordml" xmlns:w15="http://schemas.microsoft.com/office/word/2012/wordml" xmlns:w16se="http://schemas.microsoft.com/office/word/2015/wordml/symex" xmlns:wpg="http://schemas.microsoft.com/office/word/2010/wordprocessingGroup" xmlns:wpi="http://schemas.microsoft.com/office/word/2010/wordprocessingInk" xmlns:wne="http://schemas.microsoft.com/office/word/2006/wordml" xmlns:wps="http://schemas.microsoft.com/office/word/2010/wordprocessingShape" mc:Ignorable="w14 w15 w16se wp14">
   <w:endnote w:type="separator" w:id="-1">
     <w:p>
       <w:pPr>
@@ -6116,14 +6130,64 @@
 </file>
 
 <file path=word/footer1.xml><?xml version="1.0" encoding="utf-8"?>
-<w:ftr xmlns:wpc="http://schemas.microsoft.com/office/word/2010/wordprocessingCanvas" xmlns:mc="http://schemas.openxmlformats.org/markup-compatibility/2006" xmlns:o="urn:schemas-microsoft-com:office:office" xmlns:r="http://schemas.openxmlformats.org/officeDocument/2006/relationships" xmlns:m="http://schemas.openxmlformats.org/officeDocument/2006/math" xmlns:v="urn:schemas-microsoft-com:vml" xmlns:wp14="http://schemas.microsoft.com/office/word/2010/wordprocessingDrawing" xmlns:wp="http://schemas.openxmlformats.org/drawingml/2006/wordprocessingDrawing" xmlns:w10="urn:schemas-microsoft-com:office:word" xmlns:w="http://schemas.openxmlformats.org/wordprocessingml/2006/main" xmlns:w14="http://schemas.microsoft.com/office/word/2010/wordml" xmlns:w15="http://schemas.microsoft.com/office/word/2012/wordml" xmlns:wpg="http://schemas.microsoft.com/office/word/2010/wordprocessingGroup" xmlns:wpi="http://schemas.microsoft.com/office/word/2010/wordprocessingInk" xmlns:wne="http://schemas.microsoft.com/office/word/2006/wordml" xmlns:wps="http://schemas.microsoft.com/office/word/2010/wordprocessingShape" mc:Ignorable="w14 w15 wp14">
+<w:ftr xmlns:wpc="http://schemas.microsoft.com/office/word/2010/wordprocessingCanvas" xmlns:cx="http://schemas.microsoft.com/office/drawing/2014/chartex" xmlns:cx1="http://schemas.microsoft.com/office/drawing/2015/9/8/chartex" xmlns:cx2="http://schemas.microsoft.com/office/drawing/2015/10/21/chartex" xmlns:mc="http://schemas.openxmlformats.org/markup-compatibility/2006" xmlns:o="urn:schemas-microsoft-com:office:office" xmlns:r="http://schemas.openxmlformats.org/officeDocument/2006/relationships" xmlns:m="http://schemas.openxmlformats.org/officeDocument/2006/math" xmlns:v="urn:schemas-microsoft-com:vml" xmlns:wp14="http://schemas.microsoft.com/office/word/2010/wordprocessingDrawing" xmlns:wp="http://schemas.openxmlformats.org/drawingml/2006/wordprocessingDrawing" xmlns:w10="urn:schemas-microsoft-com:office:word" xmlns:w="http://schemas.openxmlformats.org/wordprocessingml/2006/main" xmlns:w14="http://schemas.microsoft.com/office/word/2010/wordml" xmlns:w15="http://schemas.microsoft.com/office/word/2012/wordml" xmlns:w16se="http://schemas.microsoft.com/office/word/2015/wordml/symex" xmlns:wpg="http://schemas.microsoft.com/office/word/2010/wordprocessingGroup" xmlns:wpi="http://schemas.microsoft.com/office/word/2010/wordprocessingInk" xmlns:wne="http://schemas.microsoft.com/office/word/2006/wordml" xmlns:wps="http://schemas.microsoft.com/office/word/2010/wordprocessingShape" mc:Ignorable="w14 w15 w16se wp14">
   <w:p>
     <w:pPr>
-      <w:pStyle w:val="Fuzeile"/>
+      <w:pStyle w:val="Footer"/>
     </w:pPr>
     <w:r>
       <w:t>Sabine Zumstein, Michel Utz, Stephan Schär</w:t>
     </w:r>
+    <w:r>
+      <w:ptab w:relativeTo="margin" w:alignment="center" w:leader="none"/>
+    </w:r>
+    <w:r>
+      <w:ptab w:relativeTo="margin" w:alignment="right" w:leader="none"/>
+    </w:r>
+    <w:r>
+      <w:fldChar w:fldCharType="begin"/>
+    </w:r>
+    <w:r>
+      <w:instrText xml:space="preserve"> PAGE   \* MERGEFORMAT </w:instrText>
+    </w:r>
+    <w:r>
+      <w:fldChar w:fldCharType="separate"/>
+    </w:r>
+    <w:r>
+      <w:rPr>
+        <w:noProof/>
+      </w:rPr>
+      <w:t>3</w:t>
+    </w:r>
+    <w:r>
+      <w:fldChar w:fldCharType="end"/>
+    </w:r>
+  </w:p>
+</w:ftr>
+</file>
+
+<file path=word/footer2.xml><?xml version="1.0" encoding="utf-8"?>
+<w:ftr xmlns:wpc="http://schemas.microsoft.com/office/word/2010/wordprocessingCanvas" xmlns:cx="http://schemas.microsoft.com/office/drawing/2014/chartex" xmlns:cx1="http://schemas.microsoft.com/office/drawing/2015/9/8/chartex" xmlns:cx2="http://schemas.microsoft.com/office/drawing/2015/10/21/chartex" xmlns:mc="http://schemas.openxmlformats.org/markup-compatibility/2006" xmlns:o="urn:schemas-microsoft-com:office:office" xmlns:r="http://schemas.openxmlformats.org/officeDocument/2006/relationships" xmlns:m="http://schemas.openxmlformats.org/officeDocument/2006/math" xmlns:v="urn:schemas-microsoft-com:vml" xmlns:wp14="http://schemas.microsoft.com/office/word/2010/wordprocessingDrawing" xmlns:wp="http://schemas.openxmlformats.org/drawingml/2006/wordprocessingDrawing" xmlns:w10="urn:schemas-microsoft-com:office:word" xmlns:w="http://schemas.openxmlformats.org/wordprocessingml/2006/main" xmlns:w14="http://schemas.microsoft.com/office/word/2010/wordml" xmlns:w15="http://schemas.microsoft.com/office/word/2012/wordml" xmlns:w16se="http://schemas.microsoft.com/office/word/2015/wordml/symex" xmlns:wpg="http://schemas.microsoft.com/office/word/2010/wordprocessingGroup" xmlns:wpi="http://schemas.microsoft.com/office/word/2010/wordprocessingInk" xmlns:wne="http://schemas.microsoft.com/office/word/2006/wordml" xmlns:wps="http://schemas.microsoft.com/office/word/2010/wordprocessingShape" mc:Ignorable="w14 w15 w16se wp14">
+  <w:p>
+    <w:pPr>
+      <w:pStyle w:val="Footer"/>
+    </w:pPr>
+    <w:r>
+      <w:t xml:space="preserve">Sabine </w:t>
+    </w:r>
+    <w:proofErr w:type="spellStart"/>
+    <w:r>
+      <w:t>Zumstein</w:t>
+    </w:r>
+    <w:proofErr w:type="spellEnd"/>
+    <w:r>
+      <w:t xml:space="preserve">, Michel Utz, Stephan </w:t>
+    </w:r>
+    <w:proofErr w:type="spellStart"/>
+    <w:r>
+      <w:t>Schär</w:t>
+    </w:r>
+    <w:proofErr w:type="spellEnd"/>
     <w:r>
       <w:ptab w:relativeTo="margin" w:alignment="center" w:leader="none"/>
     </w:r>
@@ -6153,7 +6217,7 @@
 </file>
 
 <file path=word/footnotes.xml><?xml version="1.0" encoding="utf-8"?>
-<w:footnotes xmlns:wpc="http://schemas.microsoft.com/office/word/2010/wordprocessingCanvas" xmlns:mc="http://schemas.openxmlformats.org/markup-compatibility/2006" xmlns:o="urn:schemas-microsoft-com:office:office" xmlns:r="http://schemas.openxmlformats.org/officeDocument/2006/relationships" xmlns:m="http://schemas.openxmlformats.org/officeDocument/2006/math" xmlns:v="urn:schemas-microsoft-com:vml" xmlns:wp14="http://schemas.microsoft.com/office/word/2010/wordprocessingDrawing" xmlns:wp="http://schemas.openxmlformats.org/drawingml/2006/wordprocessingDrawing" xmlns:w10="urn:schemas-microsoft-com:office:word" xmlns:w="http://schemas.openxmlformats.org/wordprocessingml/2006/main" xmlns:w14="http://schemas.microsoft.com/office/word/2010/wordml" xmlns:w15="http://schemas.microsoft.com/office/word/2012/wordml" xmlns:wpg="http://schemas.microsoft.com/office/word/2010/wordprocessingGroup" xmlns:wpi="http://schemas.microsoft.com/office/word/2010/wordprocessingInk" xmlns:wne="http://schemas.microsoft.com/office/word/2006/wordml" xmlns:wps="http://schemas.microsoft.com/office/word/2010/wordprocessingShape" mc:Ignorable="w14 w15 wp14">
+<w:footnotes xmlns:wpc="http://schemas.microsoft.com/office/word/2010/wordprocessingCanvas" xmlns:cx="http://schemas.microsoft.com/office/drawing/2014/chartex" xmlns:cx1="http://schemas.microsoft.com/office/drawing/2015/9/8/chartex" xmlns:cx2="http://schemas.microsoft.com/office/drawing/2015/10/21/chartex" xmlns:mc="http://schemas.openxmlformats.org/markup-compatibility/2006" xmlns:o="urn:schemas-microsoft-com:office:office" xmlns:r="http://schemas.openxmlformats.org/officeDocument/2006/relationships" xmlns:m="http://schemas.openxmlformats.org/officeDocument/2006/math" xmlns:v="urn:schemas-microsoft-com:vml" xmlns:wp14="http://schemas.microsoft.com/office/word/2010/wordprocessingDrawing" xmlns:wp="http://schemas.openxmlformats.org/drawingml/2006/wordprocessingDrawing" xmlns:w10="urn:schemas-microsoft-com:office:word" xmlns:w="http://schemas.openxmlformats.org/wordprocessingml/2006/main" xmlns:w14="http://schemas.microsoft.com/office/word/2010/wordml" xmlns:w15="http://schemas.microsoft.com/office/word/2012/wordml" xmlns:w16se="http://schemas.microsoft.com/office/word/2015/wordml/symex" xmlns:wpg="http://schemas.microsoft.com/office/word/2010/wordprocessingGroup" xmlns:wpi="http://schemas.microsoft.com/office/word/2010/wordprocessingInk" xmlns:wne="http://schemas.microsoft.com/office/word/2006/wordml" xmlns:wps="http://schemas.microsoft.com/office/word/2010/wordprocessingShape" mc:Ignorable="w14 w15 w16se wp14">
   <w:footnote w:type="separator" w:id="-1">
     <w:p>
       <w:pPr>
@@ -6178,10 +6242,49 @@
 </file>
 
 <file path=word/header1.xml><?xml version="1.0" encoding="utf-8"?>
-<w:hdr xmlns:wpc="http://schemas.microsoft.com/office/word/2010/wordprocessingCanvas" xmlns:mc="http://schemas.openxmlformats.org/markup-compatibility/2006" xmlns:o="urn:schemas-microsoft-com:office:office" xmlns:r="http://schemas.openxmlformats.org/officeDocument/2006/relationships" xmlns:m="http://schemas.openxmlformats.org/officeDocument/2006/math" xmlns:v="urn:schemas-microsoft-com:vml" xmlns:wp14="http://schemas.microsoft.com/office/word/2010/wordprocessingDrawing" xmlns:wp="http://schemas.openxmlformats.org/drawingml/2006/wordprocessingDrawing" xmlns:w10="urn:schemas-microsoft-com:office:word" xmlns:w="http://schemas.openxmlformats.org/wordprocessingml/2006/main" xmlns:w14="http://schemas.microsoft.com/office/word/2010/wordml" xmlns:w15="http://schemas.microsoft.com/office/word/2012/wordml" xmlns:wpg="http://schemas.microsoft.com/office/word/2010/wordprocessingGroup" xmlns:wpi="http://schemas.microsoft.com/office/word/2010/wordprocessingInk" xmlns:wne="http://schemas.microsoft.com/office/word/2006/wordml" xmlns:wps="http://schemas.microsoft.com/office/word/2010/wordprocessingShape" mc:Ignorable="w14 w15 wp14">
+<w:hdr xmlns:wpc="http://schemas.microsoft.com/office/word/2010/wordprocessingCanvas" xmlns:cx="http://schemas.microsoft.com/office/drawing/2014/chartex" xmlns:cx1="http://schemas.microsoft.com/office/drawing/2015/9/8/chartex" xmlns:cx2="http://schemas.microsoft.com/office/drawing/2015/10/21/chartex" xmlns:mc="http://schemas.openxmlformats.org/markup-compatibility/2006" xmlns:o="urn:schemas-microsoft-com:office:office" xmlns:r="http://schemas.openxmlformats.org/officeDocument/2006/relationships" xmlns:m="http://schemas.openxmlformats.org/officeDocument/2006/math" xmlns:v="urn:schemas-microsoft-com:vml" xmlns:wp14="http://schemas.microsoft.com/office/word/2010/wordprocessingDrawing" xmlns:wp="http://schemas.openxmlformats.org/drawingml/2006/wordprocessingDrawing" xmlns:w10="urn:schemas-microsoft-com:office:word" xmlns:w="http://schemas.openxmlformats.org/wordprocessingml/2006/main" xmlns:w14="http://schemas.microsoft.com/office/word/2010/wordml" xmlns:w15="http://schemas.microsoft.com/office/word/2012/wordml" xmlns:w16se="http://schemas.microsoft.com/office/word/2015/wordml/symex" xmlns:wpg="http://schemas.microsoft.com/office/word/2010/wordprocessingGroup" xmlns:wpi="http://schemas.microsoft.com/office/word/2010/wordprocessingInk" xmlns:wne="http://schemas.microsoft.com/office/word/2006/wordml" xmlns:wps="http://schemas.microsoft.com/office/word/2010/wordprocessingShape" mc:Ignorable="w14 w15 w16se wp14">
   <w:p>
     <w:pPr>
-      <w:pStyle w:val="Kopfzeile"/>
+      <w:pStyle w:val="Header"/>
+      <w:rPr>
+        <w:lang w:val="en-US"/>
+      </w:rPr>
+    </w:pPr>
+    <w:r>
+      <w:rPr>
+        <w:lang w:val="en-US"/>
+      </w:rPr>
+      <w:t xml:space="preserve">BTI7082 </w:t>
+    </w:r>
+    <w:proofErr w:type="spellStart"/>
+    <w:r>
+      <w:rPr>
+        <w:lang w:val="en-US"/>
+      </w:rPr>
+      <w:t>ProMg</w:t>
+    </w:r>
+    <w:proofErr w:type="spellEnd"/>
+    <w:r>
+      <w:ptab w:relativeTo="margin" w:alignment="center" w:leader="none"/>
+    </w:r>
+    <w:r>
+      <w:t>Anforderungsdokumentation</w:t>
+    </w:r>
+    <w:r>
+      <w:ptab w:relativeTo="margin" w:alignment="right" w:leader="none"/>
+    </w:r>
+    <w:r>
+      <w:t>Dezember 2016</w:t>
+    </w:r>
+  </w:p>
+</w:hdr>
+</file>
+
+<file path=word/header2.xml><?xml version="1.0" encoding="utf-8"?>
+<w:hdr xmlns:wpc="http://schemas.microsoft.com/office/word/2010/wordprocessingCanvas" xmlns:cx="http://schemas.microsoft.com/office/drawing/2014/chartex" xmlns:cx1="http://schemas.microsoft.com/office/drawing/2015/9/8/chartex" xmlns:cx2="http://schemas.microsoft.com/office/drawing/2015/10/21/chartex" xmlns:mc="http://schemas.openxmlformats.org/markup-compatibility/2006" xmlns:o="urn:schemas-microsoft-com:office:office" xmlns:r="http://schemas.openxmlformats.org/officeDocument/2006/relationships" xmlns:m="http://schemas.openxmlformats.org/officeDocument/2006/math" xmlns:v="urn:schemas-microsoft-com:vml" xmlns:wp14="http://schemas.microsoft.com/office/word/2010/wordprocessingDrawing" xmlns:wp="http://schemas.openxmlformats.org/drawingml/2006/wordprocessingDrawing" xmlns:w10="urn:schemas-microsoft-com:office:word" xmlns:w="http://schemas.openxmlformats.org/wordprocessingml/2006/main" xmlns:w14="http://schemas.microsoft.com/office/word/2010/wordml" xmlns:w15="http://schemas.microsoft.com/office/word/2012/wordml" xmlns:w16se="http://schemas.microsoft.com/office/word/2015/wordml/symex" xmlns:wpg="http://schemas.microsoft.com/office/word/2010/wordprocessingGroup" xmlns:wpi="http://schemas.microsoft.com/office/word/2010/wordprocessingInk" xmlns:wne="http://schemas.microsoft.com/office/word/2006/wordml" xmlns:wps="http://schemas.microsoft.com/office/word/2010/wordprocessingShape" mc:Ignorable="w14 w15 w16se wp14">
+  <w:p>
+    <w:pPr>
+      <w:pStyle w:val="Header"/>
       <w:rPr>
         <w:lang w:val="en-US"/>
       </w:rPr>
@@ -6217,7 +6320,7 @@
 </file>
 
 <file path=word/numbering.xml><?xml version="1.0" encoding="utf-8"?>
-<w:numbering xmlns:wpc="http://schemas.microsoft.com/office/word/2010/wordprocessingCanvas" xmlns:mc="http://schemas.openxmlformats.org/markup-compatibility/2006" xmlns:o="urn:schemas-microsoft-com:office:office" xmlns:r="http://schemas.openxmlformats.org/officeDocument/2006/relationships" xmlns:m="http://schemas.openxmlformats.org/officeDocument/2006/math" xmlns:v="urn:schemas-microsoft-com:vml" xmlns:wp14="http://schemas.microsoft.com/office/word/2010/wordprocessingDrawing" xmlns:wp="http://schemas.openxmlformats.org/drawingml/2006/wordprocessingDrawing" xmlns:w10="urn:schemas-microsoft-com:office:word" xmlns:w="http://schemas.openxmlformats.org/wordprocessingml/2006/main" xmlns:w14="http://schemas.microsoft.com/office/word/2010/wordml" xmlns:w15="http://schemas.microsoft.com/office/word/2012/wordml" xmlns:wpg="http://schemas.microsoft.com/office/word/2010/wordprocessingGroup" xmlns:wpi="http://schemas.microsoft.com/office/word/2010/wordprocessingInk" xmlns:wne="http://schemas.microsoft.com/office/word/2006/wordml" xmlns:wps="http://schemas.microsoft.com/office/word/2010/wordprocessingShape" mc:Ignorable="w14 w15 wp14">
+<w:numbering xmlns:wpc="http://schemas.microsoft.com/office/word/2010/wordprocessingCanvas" xmlns:cx="http://schemas.microsoft.com/office/drawing/2014/chartex" xmlns:cx1="http://schemas.microsoft.com/office/drawing/2015/9/8/chartex" xmlns:cx2="http://schemas.microsoft.com/office/drawing/2015/10/21/chartex" xmlns:mc="http://schemas.openxmlformats.org/markup-compatibility/2006" xmlns:o="urn:schemas-microsoft-com:office:office" xmlns:r="http://schemas.openxmlformats.org/officeDocument/2006/relationships" xmlns:m="http://schemas.openxmlformats.org/officeDocument/2006/math" xmlns:v="urn:schemas-microsoft-com:vml" xmlns:wp14="http://schemas.microsoft.com/office/word/2010/wordprocessingDrawing" xmlns:wp="http://schemas.openxmlformats.org/drawingml/2006/wordprocessingDrawing" xmlns:w10="urn:schemas-microsoft-com:office:word" xmlns:w="http://schemas.openxmlformats.org/wordprocessingml/2006/main" xmlns:w14="http://schemas.microsoft.com/office/word/2010/wordml" xmlns:w15="http://schemas.microsoft.com/office/word/2012/wordml" xmlns:w16se="http://schemas.microsoft.com/office/word/2015/wordml/symex" xmlns:wpg="http://schemas.microsoft.com/office/word/2010/wordprocessingGroup" xmlns:wpi="http://schemas.microsoft.com/office/word/2010/wordprocessingInk" xmlns:wne="http://schemas.microsoft.com/office/word/2006/wordml" xmlns:wps="http://schemas.microsoft.com/office/word/2010/wordprocessingShape" mc:Ignorable="w14 w15 w16se wp14">
   <w:abstractNum w:abstractNumId="0" w15:restartNumberingAfterBreak="0">
     <w:nsid w:val="FFFFFF7C"/>
     <w:multiLevelType w:val="singleLevel"/>
@@ -6785,7 +6888,7 @@
 </file>
 
 <file path=word/styles.xml><?xml version="1.0" encoding="utf-8"?>
-<w:styles xmlns:mc="http://schemas.openxmlformats.org/markup-compatibility/2006" xmlns:r="http://schemas.openxmlformats.org/officeDocument/2006/relationships" xmlns:w="http://schemas.openxmlformats.org/wordprocessingml/2006/main" xmlns:w14="http://schemas.microsoft.com/office/word/2010/wordml" xmlns:w15="http://schemas.microsoft.com/office/word/2012/wordml" mc:Ignorable="w14 w15">
+<w:styles xmlns:mc="http://schemas.openxmlformats.org/markup-compatibility/2006" xmlns:r="http://schemas.openxmlformats.org/officeDocument/2006/relationships" xmlns:w="http://schemas.openxmlformats.org/wordprocessingml/2006/main" xmlns:w14="http://schemas.microsoft.com/office/word/2010/wordml" xmlns:w15="http://schemas.microsoft.com/office/word/2012/wordml" xmlns:w16se="http://schemas.microsoft.com/office/word/2015/wordml/symex" mc:Ignorable="w14 w15 w16se">
   <w:docDefaults>
     <w:rPrDefault>
       <w:rPr>
@@ -6801,7 +6904,7 @@
       </w:pPr>
     </w:pPrDefault>
   </w:docDefaults>
-  <w:latentStyles w:defLockedState="0" w:defUIPriority="99" w:defSemiHidden="0" w:defUnhideWhenUsed="0" w:defQFormat="0" w:count="371">
+  <w:latentStyles w:defLockedState="0" w:defUIPriority="99" w:defSemiHidden="0" w:defUnhideWhenUsed="0" w:defQFormat="0" w:count="372">
     <w:lsdException w:name="Normal" w:uiPriority="0" w:qFormat="1"/>
     <w:lsdException w:name="heading 1" w:uiPriority="9" w:qFormat="1"/>
     <w:lsdException w:name="heading 2" w:semiHidden="1" w:uiPriority="9" w:unhideWhenUsed="1" w:qFormat="1"/>
@@ -6907,7 +7010,6 @@
     <w:lsdException w:name="HTML Sample" w:semiHidden="1" w:unhideWhenUsed="1"/>
     <w:lsdException w:name="HTML Typewriter" w:semiHidden="1" w:unhideWhenUsed="1"/>
     <w:lsdException w:name="HTML Variable" w:semiHidden="1" w:unhideWhenUsed="1"/>
-    <w:lsdException w:name="Normal Table" w:semiHidden="1" w:unhideWhenUsed="1"/>
     <w:lsdException w:name="annotation subject" w:semiHidden="1" w:unhideWhenUsed="1"/>
     <w:lsdException w:name="No List" w:semiHidden="1" w:unhideWhenUsed="1"/>
     <w:lsdException w:name="Outline List 1" w:semiHidden="1" w:unhideWhenUsed="1"/>
@@ -6954,10 +7056,8 @@
     <w:lsdException w:name="Table Subtle 2" w:semiHidden="1" w:unhideWhenUsed="1"/>
     <w:lsdException w:name="Table Web 1" w:semiHidden="1" w:unhideWhenUsed="1"/>
     <w:lsdException w:name="Table Web 2" w:semiHidden="1" w:unhideWhenUsed="1"/>
-    <w:lsdException w:name="Table Web 3" w:semiHidden="1" w:unhideWhenUsed="1"/>
     <w:lsdException w:name="Balloon Text" w:semiHidden="1" w:unhideWhenUsed="1"/>
     <w:lsdException w:name="Table Grid" w:uiPriority="39"/>
-    <w:lsdException w:name="Table Theme" w:semiHidden="1" w:unhideWhenUsed="1"/>
     <w:lsdException w:name="Placeholder Text" w:semiHidden="1"/>
     <w:lsdException w:name="No Spacing" w:uiPriority="1" w:qFormat="1"/>
     <w:lsdException w:name="Light Shading" w:uiPriority="60"/>
@@ -7173,17 +7273,18 @@
     <w:lsdException w:name="List Table 5 Dark Accent 6" w:uiPriority="50"/>
     <w:lsdException w:name="List Table 6 Colorful Accent 6" w:uiPriority="51"/>
     <w:lsdException w:name="List Table 7 Colorful Accent 6" w:uiPriority="52"/>
+    <w:lsdException w:name="Mention" w:semiHidden="1" w:unhideWhenUsed="1"/>
   </w:latentStyles>
-  <w:style w:type="paragraph" w:default="1" w:styleId="Standard">
+  <w:style w:type="paragraph" w:default="1" w:styleId="Normal">
     <w:name w:val="Normal"/>
     <w:qFormat/>
     <w:rsid w:val="00E84716"/>
   </w:style>
-  <w:style w:type="paragraph" w:styleId="berschrift1">
+  <w:style w:type="paragraph" w:styleId="Heading1">
     <w:name w:val="heading 1"/>
-    <w:basedOn w:val="Standard"/>
-    <w:next w:val="Standard"/>
-    <w:link w:val="berschrift1Zchn"/>
+    <w:basedOn w:val="Normal"/>
+    <w:next w:val="Normal"/>
+    <w:link w:val="Heading1Char"/>
     <w:uiPriority w:val="9"/>
     <w:qFormat/>
     <w:rsid w:val="007F45C5"/>
@@ -7203,11 +7304,11 @@
       <w:szCs w:val="32"/>
     </w:rPr>
   </w:style>
-  <w:style w:type="paragraph" w:styleId="berschrift2">
+  <w:style w:type="paragraph" w:styleId="Heading2">
     <w:name w:val="heading 2"/>
-    <w:basedOn w:val="Standard"/>
-    <w:next w:val="Standard"/>
-    <w:link w:val="berschrift2Zchn"/>
+    <w:basedOn w:val="Normal"/>
+    <w:next w:val="Normal"/>
+    <w:link w:val="Heading2Char"/>
     <w:uiPriority w:val="9"/>
     <w:unhideWhenUsed/>
     <w:qFormat/>
@@ -7228,13 +7329,13 @@
       <w:szCs w:val="26"/>
     </w:rPr>
   </w:style>
-  <w:style w:type="character" w:default="1" w:styleId="Absatz-Standardschriftart">
+  <w:style w:type="character" w:default="1" w:styleId="DefaultParagraphFont">
     <w:name w:val="Default Paragraph Font"/>
     <w:uiPriority w:val="1"/>
     <w:semiHidden/>
     <w:unhideWhenUsed/>
   </w:style>
-  <w:style w:type="table" w:default="1" w:styleId="NormaleTabelle">
+  <w:style w:type="table" w:default="1" w:styleId="TableNormal">
     <w:name w:val="Normal Table"/>
     <w:uiPriority w:val="99"/>
     <w:semiHidden/>
@@ -7249,17 +7350,17 @@
       </w:tblCellMar>
     </w:tblPr>
   </w:style>
-  <w:style w:type="numbering" w:default="1" w:styleId="KeineListe">
+  <w:style w:type="numbering" w:default="1" w:styleId="NoList">
     <w:name w:val="No List"/>
     <w:uiPriority w:val="99"/>
     <w:semiHidden/>
     <w:unhideWhenUsed/>
   </w:style>
-  <w:style w:type="paragraph" w:styleId="Titel">
+  <w:style w:type="paragraph" w:styleId="Title">
     <w:name w:val="Title"/>
-    <w:basedOn w:val="Standard"/>
-    <w:next w:val="Standard"/>
-    <w:link w:val="TitelZchn"/>
+    <w:basedOn w:val="Normal"/>
+    <w:next w:val="Normal"/>
+    <w:link w:val="TitleChar"/>
     <w:uiPriority w:val="10"/>
     <w:qFormat/>
     <w:rsid w:val="00E84716"/>
@@ -7275,10 +7376,10 @@
       <w:szCs w:val="56"/>
     </w:rPr>
   </w:style>
-  <w:style w:type="character" w:customStyle="1" w:styleId="TitelZchn">
-    <w:name w:val="Titel Zchn"/>
-    <w:basedOn w:val="Absatz-Standardschriftart"/>
-    <w:link w:val="Titel"/>
+  <w:style w:type="character" w:customStyle="1" w:styleId="TitleChar">
+    <w:name w:val="Title Char"/>
+    <w:basedOn w:val="DefaultParagraphFont"/>
+    <w:link w:val="Title"/>
     <w:uiPriority w:val="10"/>
     <w:rsid w:val="00E84716"/>
     <w:rPr>
@@ -7289,10 +7390,10 @@
       <w:szCs w:val="56"/>
     </w:rPr>
   </w:style>
-  <w:style w:type="character" w:customStyle="1" w:styleId="berschrift1Zchn">
-    <w:name w:val="Überschrift 1 Zchn"/>
-    <w:basedOn w:val="Absatz-Standardschriftart"/>
-    <w:link w:val="berschrift1"/>
+  <w:style w:type="character" w:customStyle="1" w:styleId="Heading1Char">
+    <w:name w:val="Heading 1 Char"/>
+    <w:basedOn w:val="DefaultParagraphFont"/>
+    <w:link w:val="Heading1"/>
     <w:uiPriority w:val="9"/>
     <w:rsid w:val="007F45C5"/>
     <w:rPr>
@@ -7304,10 +7405,10 @@
       <w:shd w:val="clear" w:color="auto" w:fill="9CC2E5" w:themeFill="accent1" w:themeFillTint="99"/>
     </w:rPr>
   </w:style>
-  <w:style w:type="character" w:customStyle="1" w:styleId="berschrift2Zchn">
-    <w:name w:val="Überschrift 2 Zchn"/>
-    <w:basedOn w:val="Absatz-Standardschriftart"/>
-    <w:link w:val="berschrift2"/>
+  <w:style w:type="character" w:customStyle="1" w:styleId="Heading2Char">
+    <w:name w:val="Heading 2 Char"/>
+    <w:basedOn w:val="DefaultParagraphFont"/>
+    <w:link w:val="Heading2"/>
     <w:uiPriority w:val="9"/>
     <w:rsid w:val="007F45C5"/>
     <w:rPr>
@@ -7319,9 +7420,9 @@
       <w:shd w:val="clear" w:color="auto" w:fill="ACB9CA" w:themeFill="text2" w:themeFillTint="66"/>
     </w:rPr>
   </w:style>
-  <w:style w:type="character" w:styleId="Hervorhebung">
+  <w:style w:type="character" w:styleId="Emphasis">
     <w:name w:val="Emphasis"/>
-    <w:basedOn w:val="Absatz-Standardschriftart"/>
+    <w:basedOn w:val="DefaultParagraphFont"/>
     <w:uiPriority w:val="20"/>
     <w:qFormat/>
     <w:rsid w:val="00E84716"/>
@@ -7330,9 +7431,9 @@
       <w:iCs/>
     </w:rPr>
   </w:style>
-  <w:style w:type="paragraph" w:styleId="KeinLeerraum">
+  <w:style w:type="paragraph" w:styleId="NoSpacing">
     <w:name w:val="No Spacing"/>
-    <w:link w:val="KeinLeerraumZchn"/>
+    <w:link w:val="NoSpacingChar"/>
     <w:uiPriority w:val="1"/>
     <w:qFormat/>
     <w:rsid w:val="00E84716"/>
@@ -7340,9 +7441,9 @@
       <w:spacing w:after="0" w:line="240" w:lineRule="auto"/>
     </w:pPr>
   </w:style>
-  <w:style w:type="table" w:styleId="Tabellenraster">
+  <w:style w:type="table" w:styleId="TableGrid">
     <w:name w:val="Table Grid"/>
-    <w:basedOn w:val="NormaleTabelle"/>
+    <w:basedOn w:val="TableNormal"/>
     <w:uiPriority w:val="39"/>
     <w:rsid w:val="00E84716"/>
     <w:pPr>
@@ -7359,9 +7460,9 @@
       </w:tblBorders>
     </w:tblPr>
   </w:style>
-  <w:style w:type="table" w:styleId="Gitternetztabelle2Akzent1">
+  <w:style w:type="table" w:styleId="GridTable2-Accent1">
     <w:name w:val="Grid Table 2 Accent 1"/>
-    <w:basedOn w:val="NormaleTabelle"/>
+    <w:basedOn w:val="TableNormal"/>
     <w:uiPriority w:val="47"/>
     <w:rsid w:val="00E84716"/>
     <w:pPr>
@@ -7434,10 +7535,10 @@
       </w:tcPr>
     </w:tblStylePr>
   </w:style>
-  <w:style w:type="paragraph" w:styleId="Kopfzeile">
+  <w:style w:type="paragraph" w:styleId="Header">
     <w:name w:val="header"/>
-    <w:basedOn w:val="Standard"/>
-    <w:link w:val="KopfzeileZchn"/>
+    <w:basedOn w:val="Normal"/>
+    <w:link w:val="HeaderChar"/>
     <w:uiPriority w:val="99"/>
     <w:unhideWhenUsed/>
     <w:rsid w:val="00092266"/>
@@ -7449,17 +7550,17 @@
       <w:spacing w:after="0" w:line="240" w:lineRule="auto"/>
     </w:pPr>
   </w:style>
-  <w:style w:type="character" w:customStyle="1" w:styleId="KopfzeileZchn">
-    <w:name w:val="Kopfzeile Zchn"/>
-    <w:basedOn w:val="Absatz-Standardschriftart"/>
-    <w:link w:val="Kopfzeile"/>
+  <w:style w:type="character" w:customStyle="1" w:styleId="HeaderChar">
+    <w:name w:val="Header Char"/>
+    <w:basedOn w:val="DefaultParagraphFont"/>
+    <w:link w:val="Header"/>
     <w:uiPriority w:val="99"/>
     <w:rsid w:val="00092266"/>
   </w:style>
-  <w:style w:type="paragraph" w:styleId="Fuzeile">
+  <w:style w:type="paragraph" w:styleId="Footer">
     <w:name w:val="footer"/>
-    <w:basedOn w:val="Standard"/>
-    <w:link w:val="FuzeileZchn"/>
+    <w:basedOn w:val="Normal"/>
+    <w:link w:val="FooterChar"/>
     <w:uiPriority w:val="99"/>
     <w:unhideWhenUsed/>
     <w:rsid w:val="00092266"/>
@@ -7471,16 +7572,16 @@
       <w:spacing w:after="0" w:line="240" w:lineRule="auto"/>
     </w:pPr>
   </w:style>
-  <w:style w:type="character" w:customStyle="1" w:styleId="FuzeileZchn">
-    <w:name w:val="Fußzeile Zchn"/>
-    <w:basedOn w:val="Absatz-Standardschriftart"/>
-    <w:link w:val="Fuzeile"/>
+  <w:style w:type="character" w:customStyle="1" w:styleId="FooterChar">
+    <w:name w:val="Footer Char"/>
+    <w:basedOn w:val="DefaultParagraphFont"/>
+    <w:link w:val="Footer"/>
     <w:uiPriority w:val="99"/>
     <w:rsid w:val="00092266"/>
   </w:style>
-  <w:style w:type="paragraph" w:styleId="Listenabsatz">
+  <w:style w:type="paragraph" w:styleId="ListParagraph">
     <w:name w:val="List Paragraph"/>
-    <w:basedOn w:val="Standard"/>
+    <w:basedOn w:val="Normal"/>
     <w:uiPriority w:val="34"/>
     <w:qFormat/>
     <w:rsid w:val="00C644C1"/>
@@ -7489,9 +7590,9 @@
       <w:contextualSpacing/>
     </w:pPr>
   </w:style>
-  <w:style w:type="table" w:styleId="Gitternetztabelle1hellAkzent1">
+  <w:style w:type="table" w:styleId="GridTable1Light-Accent1">
     <w:name w:val="Grid Table 1 Light Accent 1"/>
-    <w:basedOn w:val="NormaleTabelle"/>
+    <w:basedOn w:val="TableNormal"/>
     <w:uiPriority w:val="46"/>
     <w:rsid w:val="001D0F0F"/>
     <w:pPr>
@@ -7546,9 +7647,9 @@
       </w:rPr>
     </w:tblStylePr>
   </w:style>
-  <w:style w:type="table" w:styleId="Gitternetztabelle1hell">
+  <w:style w:type="table" w:styleId="GridTable1Light">
     <w:name w:val="Grid Table 1 Light"/>
-    <w:basedOn w:val="NormaleTabelle"/>
+    <w:basedOn w:val="TableNormal"/>
     <w:uiPriority w:val="46"/>
     <w:rsid w:val="00BC1710"/>
     <w:pPr>
@@ -7603,17 +7704,17 @@
       </w:rPr>
     </w:tblStylePr>
   </w:style>
-  <w:style w:type="character" w:customStyle="1" w:styleId="KeinLeerraumZchn">
-    <w:name w:val="Kein Leerraum Zchn"/>
-    <w:basedOn w:val="Absatz-Standardschriftart"/>
-    <w:link w:val="KeinLeerraum"/>
+  <w:style w:type="character" w:customStyle="1" w:styleId="NoSpacingChar">
+    <w:name w:val="No Spacing Char"/>
+    <w:basedOn w:val="DefaultParagraphFont"/>
+    <w:link w:val="NoSpacing"/>
     <w:uiPriority w:val="1"/>
     <w:rsid w:val="005B457C"/>
   </w:style>
-  <w:style w:type="paragraph" w:styleId="Inhaltsverzeichnisberschrift">
+  <w:style w:type="paragraph" w:styleId="TOCHeading">
     <w:name w:val="TOC Heading"/>
-    <w:basedOn w:val="berschrift1"/>
-    <w:next w:val="Standard"/>
+    <w:basedOn w:val="Heading1"/>
+    <w:next w:val="Normal"/>
     <w:uiPriority w:val="39"/>
     <w:unhideWhenUsed/>
     <w:qFormat/>
@@ -7630,10 +7731,10 @@
       <w:lang w:eastAsia="de-CH"/>
     </w:rPr>
   </w:style>
-  <w:style w:type="paragraph" w:styleId="Verzeichnis1">
+  <w:style w:type="paragraph" w:styleId="TOC1">
     <w:name w:val="toc 1"/>
-    <w:basedOn w:val="Standard"/>
-    <w:next w:val="Standard"/>
+    <w:basedOn w:val="Normal"/>
+    <w:next w:val="Normal"/>
     <w:autoRedefine/>
     <w:uiPriority w:val="39"/>
     <w:unhideWhenUsed/>
@@ -7642,10 +7743,10 @@
       <w:spacing w:after="100"/>
     </w:pPr>
   </w:style>
-  <w:style w:type="paragraph" w:styleId="Verzeichnis2">
+  <w:style w:type="paragraph" w:styleId="TOC2">
     <w:name w:val="toc 2"/>
-    <w:basedOn w:val="Standard"/>
-    <w:next w:val="Standard"/>
+    <w:basedOn w:val="Normal"/>
+    <w:next w:val="Normal"/>
     <w:autoRedefine/>
     <w:uiPriority w:val="39"/>
     <w:unhideWhenUsed/>
@@ -7657,7 +7758,7 @@
   </w:style>
   <w:style w:type="character" w:styleId="Hyperlink">
     <w:name w:val="Hyperlink"/>
-    <w:basedOn w:val="Absatz-Standardschriftart"/>
+    <w:basedOn w:val="DefaultParagraphFont"/>
     <w:uiPriority w:val="99"/>
     <w:unhideWhenUsed/>
     <w:rsid w:val="005B457C"/>
@@ -7935,7 +8036,7 @@
 </file>
 
 <file path=customXml/itemProps1.xml><?xml version="1.0" encoding="utf-8"?>
-<ds:datastoreItem xmlns:ds="http://schemas.openxmlformats.org/officeDocument/2006/customXml" ds:itemID="{9852C8D3-708C-498D-A5DF-D795DB56D20E}">
+<ds:datastoreItem xmlns:ds="http://schemas.openxmlformats.org/officeDocument/2006/customXml" ds:itemID="{1B78E502-EC33-4A92-A103-613F3F90CDCA}">
   <ds:schemaRefs>
     <ds:schemaRef ds:uri="http://schemas.openxmlformats.org/officeDocument/2006/bibliography"/>
   </ds:schemaRefs>

</xml_diff>